<commit_message>
Annotation guide updated, annotations of 62 miccai 2023 papers, data visualisations for Findings
</commit_message>
<xml_diff>
--- a/outputs/annotation_data/annotation_guide_details.docx
+++ b/outputs/annotation_data/annotation_guide_details.docx
@@ -25,13 +25,13 @@
         <w:rPr>
           <w:lang w:val="en-US"/>
         </w:rPr>
-        <w:t>selected MICCAI</w:t>
-      </w:r>
-      <w:r>
-        <w:rPr>
-          <w:lang w:val="en-US"/>
-        </w:rPr>
-        <w:t xml:space="preserve"> 2023 papers</w:t>
+        <w:t xml:space="preserve">selected MICCAI 2023 </w:t>
+      </w:r>
+      <w:r>
+        <w:rPr>
+          <w:lang w:val="en-US"/>
+        </w:rPr>
+        <w:t>articles</w:t>
       </w:r>
     </w:p>
     <w:p>
@@ -45,101 +45,625 @@
         <w:rPr>
           <w:lang w:val="en-US"/>
         </w:rPr>
-        <w:t>Annotation Guide</w:t>
-      </w:r>
-      <w:r>
-        <w:rPr>
-          <w:lang w:val="en-US"/>
-        </w:rPr>
-        <w:t xml:space="preserve">: </w:t>
-      </w:r>
-      <w:r>
-        <w:rPr>
-          <w:lang w:val="en-US"/>
-        </w:rPr>
-        <w:t xml:space="preserve">Demographic Information </w:t>
-      </w:r>
-    </w:p>
-    <w:p>
-      <w:pPr>
+        <w:t xml:space="preserve">Annotation Guide: </w:t>
+      </w:r>
+      <w:r>
+        <w:rPr>
+          <w:lang w:val="en-US"/>
+        </w:rPr>
+        <w:t>General annotations for all articles</w:t>
+      </w:r>
+    </w:p>
+    <w:p>
+      <w:pPr>
+        <w:rPr>
+          <w:lang w:val="en-US"/>
+        </w:rPr>
+      </w:pPr>
+    </w:p>
+    <w:p>
+      <w:pPr>
+        <w:rPr>
+          <w:lang w:val="en-US"/>
+        </w:rPr>
+      </w:pPr>
+      <w:r>
+        <w:rPr>
+          <w:lang w:val="en-US"/>
+        </w:rPr>
+        <w:t xml:space="preserve">PDF files: </w:t>
+      </w:r>
+      <w:r>
+        <w:rPr>
+          <w:lang w:val="en-US"/>
+        </w:rPr>
+        <w:t>Each paper file is named ‘paper_&lt;number&gt;_vol_&lt;number&gt;’.</w:t>
+      </w:r>
+    </w:p>
+    <w:p>
+      <w:pPr>
+        <w:pStyle w:val="Overskrift3"/>
+        <w:rPr>
+          <w:lang w:val="en-US"/>
+        </w:rPr>
+      </w:pPr>
+      <w:r>
+        <w:rPr>
+          <w:lang w:val="en-US"/>
+        </w:rPr>
+        <w:t>Categories</w:t>
+      </w:r>
+    </w:p>
+    <w:p>
+      <w:pPr>
+        <w:rPr>
+          <w:lang w:val="en-US"/>
+        </w:rPr>
+      </w:pPr>
+      <w:r>
         <w:rPr>
           <w:b/>
           <w:bCs/>
           <w:lang w:val="en-US"/>
         </w:rPr>
-      </w:pPr>
+        <w:t>Paper name</w:t>
+      </w:r>
       <w:r>
         <w:rPr>
           <w:b/>
           <w:bCs/>
           <w:lang w:val="en-US"/>
         </w:rPr>
-        <w:t xml:space="preserve">Purse of annotation: </w:t>
-      </w:r>
-    </w:p>
-    <w:p>
-      <w:pPr>
-        <w:rPr>
-          <w:i/>
-          <w:iCs/>
-          <w:lang w:val="en-US"/>
-        </w:rPr>
-      </w:pPr>
-      <w:r>
-        <w:rPr>
-          <w:i/>
-          <w:iCs/>
-          <w:lang w:val="en-US"/>
-        </w:rPr>
-        <w:t>To identify and record specific characteristics of the population included in study datasets. These characteristics typically include age, gender, race, ethnicity, and geographical location.</w:t>
-      </w:r>
-    </w:p>
-    <w:p>
-      <w:pPr>
-        <w:rPr>
-          <w:lang w:val="en-US"/>
-        </w:rPr>
-      </w:pPr>
-    </w:p>
-    <w:p>
-      <w:pPr>
-        <w:rPr>
-          <w:lang w:val="en-US"/>
-        </w:rPr>
-      </w:pPr>
-      <w:r>
-        <w:rPr>
-          <w:lang w:val="en-US"/>
-        </w:rPr>
-        <w:t xml:space="preserve">When examining papers, your task is to identify and annotate demographic information provided in the 'Datasets' or 'Experiments' sections, or sections with a similar title. This information helps us understand the diversity and representativeness of the datasets used in the research. </w:t>
-      </w:r>
-    </w:p>
-    <w:p>
-      <w:pPr>
-        <w:jc w:val="both"/>
+        <w:t xml:space="preserve">: </w:t>
+      </w:r>
+      <w:r>
+        <w:rPr>
+          <w:lang w:val="en-US"/>
+        </w:rPr>
+        <w:t>Insert the number of the paper.</w:t>
+      </w:r>
+    </w:p>
+    <w:p>
+      <w:pPr>
+        <w:rPr>
+          <w:lang w:val="en-US"/>
+        </w:rPr>
+      </w:pPr>
+      <w:r>
         <w:rPr>
           <w:b/>
           <w:bCs/>
           <w:lang w:val="en-US"/>
         </w:rPr>
-      </w:pPr>
-    </w:p>
-    <w:p>
-      <w:pPr>
-        <w:jc w:val="both"/>
+        <w:t>Vol</w:t>
+      </w:r>
+      <w:r>
+        <w:rPr>
+          <w:lang w:val="en-US"/>
+        </w:rPr>
+        <w:t xml:space="preserve">: </w:t>
+      </w:r>
+      <w:r>
+        <w:rPr>
+          <w:lang w:val="en-US"/>
+        </w:rPr>
+        <w:t xml:space="preserve">Insert the </w:t>
+      </w:r>
+      <w:r>
+        <w:rPr>
+          <w:lang w:val="en-US"/>
+        </w:rPr>
+        <w:t xml:space="preserve">vol </w:t>
+      </w:r>
+      <w:r>
+        <w:rPr>
+          <w:lang w:val="en-US"/>
+        </w:rPr>
+        <w:t>number of the paper.</w:t>
+      </w:r>
+    </w:p>
+    <w:p>
+      <w:pPr>
         <w:rPr>
           <w:b/>
           <w:bCs/>
           <w:lang w:val="en-US"/>
         </w:rPr>
       </w:pPr>
-      <w:r>
+    </w:p>
+    <w:p>
+      <w:pPr>
         <w:rPr>
           <w:b/>
           <w:bCs/>
           <w:lang w:val="en-US"/>
         </w:rPr>
-        <w:t>Categories:</w:t>
+      </w:pPr>
+      <w:r>
+        <w:rPr>
+          <w:b/>
+          <w:bCs/>
+          <w:lang w:val="en-US"/>
+        </w:rPr>
+        <w:t>Does the article contain any of these keywords</w:t>
+      </w:r>
+      <w:r>
+        <w:rPr>
+          <w:b/>
+          <w:bCs/>
+          <w:lang w:val="en-US"/>
+        </w:rPr>
+        <w:t>:</w:t>
+      </w:r>
+      <w:r>
+        <w:rPr>
+          <w:b/>
+          <w:bCs/>
+          <w:lang w:val="en-US"/>
+        </w:rPr>
+        <w:t xml:space="preserve"> cancer/tumor/</w:t>
+      </w:r>
+      <w:proofErr w:type="spellStart"/>
+      <w:r>
+        <w:rPr>
+          <w:b/>
+          <w:bCs/>
+          <w:lang w:val="en-US"/>
+        </w:rPr>
+        <w:t>tumour?</w:t>
+      </w:r>
+      <w:proofErr w:type="spellEnd"/>
+    </w:p>
+    <w:p>
+      <w:pPr>
+        <w:pStyle w:val="Listeafsnit"/>
+        <w:ind w:left="0"/>
+        <w:rPr>
+          <w:lang w:val="en-US"/>
+        </w:rPr>
+      </w:pPr>
+      <w:r>
+        <w:rPr>
+          <w:lang w:val="en-US"/>
+        </w:rPr>
+        <w:t xml:space="preserve">Excluded sections: </w:t>
+      </w:r>
+    </w:p>
+    <w:p>
+      <w:pPr>
+        <w:pStyle w:val="Listeafsnit"/>
+        <w:numPr>
+          <w:ilvl w:val="0"/>
+          <w:numId w:val="21"/>
+        </w:numPr>
+        <w:ind w:left="720"/>
+        <w:rPr>
+          <w:b/>
+          <w:bCs/>
+          <w:color w:val="FF0000"/>
+          <w:lang w:val="en-US"/>
+        </w:rPr>
+      </w:pPr>
+      <w:r>
+        <w:rPr>
+          <w:noProof/>
+          <w:lang w:val="en-US"/>
+        </w:rPr>
+        <mc:AlternateContent>
+          <mc:Choice Requires="wpg">
+            <w:drawing>
+              <wp:anchor distT="0" distB="0" distL="114300" distR="114300" simplePos="0" relativeHeight="251664384" behindDoc="0" locked="0" layoutInCell="1" allowOverlap="1" wp14:anchorId="7EA2CCD8" wp14:editId="10054F17">
+                <wp:simplePos x="0" y="0"/>
+                <wp:positionH relativeFrom="column">
+                  <wp:posOffset>3816985</wp:posOffset>
+                </wp:positionH>
+                <wp:positionV relativeFrom="paragraph">
+                  <wp:posOffset>146446</wp:posOffset>
+                </wp:positionV>
+                <wp:extent cx="2714997" cy="3777100"/>
+                <wp:effectExtent l="0" t="0" r="15875" b="0"/>
+                <wp:wrapSquare wrapText="bothSides"/>
+                <wp:docPr id="1406122167" name="Gruppe 9"/>
+                <wp:cNvGraphicFramePr/>
+                <a:graphic xmlns:a="http://schemas.openxmlformats.org/drawingml/2006/main">
+                  <a:graphicData uri="http://schemas.microsoft.com/office/word/2010/wordprocessingGroup">
+                    <wpg:wgp>
+                      <wpg:cNvGrpSpPr/>
+                      <wpg:grpSpPr>
+                        <a:xfrm>
+                          <a:off x="0" y="0"/>
+                          <a:ext cx="2714997" cy="3777100"/>
+                          <a:chOff x="0" y="0"/>
+                          <a:chExt cx="2714997" cy="3777100"/>
+                        </a:xfrm>
+                      </wpg:grpSpPr>
+                      <wpg:grpSp>
+                        <wpg:cNvPr id="203501637" name="Gruppe 8"/>
+                        <wpg:cNvGrpSpPr/>
+                        <wpg:grpSpPr>
+                          <a:xfrm>
+                            <a:off x="0" y="0"/>
+                            <a:ext cx="2710180" cy="3777100"/>
+                            <a:chOff x="0" y="0"/>
+                            <a:chExt cx="2710180" cy="3777100"/>
+                          </a:xfrm>
+                        </wpg:grpSpPr>
+                        <pic:pic xmlns:pic="http://schemas.openxmlformats.org/drawingml/2006/picture">
+                          <pic:nvPicPr>
+                            <pic:cNvPr id="976411101" name="Billede 1" descr="Et billede, der indeholder tekst, skærmbillede, Font/skrifttype, dokument&#10;&#10;Automatisk genereret beskrivelse"/>
+                            <pic:cNvPicPr>
+                              <a:picLocks noChangeAspect="1"/>
+                            </pic:cNvPicPr>
+                          </pic:nvPicPr>
+                          <pic:blipFill rotWithShape="1">
+                            <a:blip r:embed="rId5" cstate="print">
+                              <a:extLst>
+                                <a:ext uri="{28A0092B-C50C-407E-A947-70E740481C1C}">
+                                  <a14:useLocalDpi xmlns:a14="http://schemas.microsoft.com/office/drawing/2010/main" val="0"/>
+                                </a:ext>
+                              </a:extLst>
+                            </a:blip>
+                            <a:srcRect l="5407" t="4899" r="8087" b="8243"/>
+                            <a:stretch/>
+                          </pic:blipFill>
+                          <pic:spPr bwMode="auto">
+                            <a:xfrm>
+                              <a:off x="0" y="0"/>
+                              <a:ext cx="2710180" cy="1407160"/>
+                            </a:xfrm>
+                            <a:prstGeom prst="rect">
+                              <a:avLst/>
+                            </a:prstGeom>
+                            <a:ln>
+                              <a:noFill/>
+                            </a:ln>
+                            <a:extLst>
+                              <a:ext uri="{53640926-AAD7-44D8-BBD7-CCE9431645EC}">
+                                <a14:shadowObscured xmlns:a14="http://schemas.microsoft.com/office/drawing/2010/main"/>
+                              </a:ext>
+                            </a:extLst>
+                          </pic:spPr>
+                        </pic:pic>
+                        <pic:pic xmlns:pic="http://schemas.openxmlformats.org/drawingml/2006/picture">
+                          <pic:nvPicPr>
+                            <pic:cNvPr id="369396569" name="Billede 4"/>
+                            <pic:cNvPicPr>
+                              <a:picLocks noChangeAspect="1"/>
+                            </pic:cNvPicPr>
+                          </pic:nvPicPr>
+                          <pic:blipFill>
+                            <a:blip r:embed="rId6" cstate="print">
+                              <a:extLst>
+                                <a:ext uri="{28A0092B-C50C-407E-A947-70E740481C1C}">
+                                  <a14:useLocalDpi xmlns:a14="http://schemas.microsoft.com/office/drawing/2010/main" val="0"/>
+                                </a:ext>
+                              </a:extLst>
+                            </a:blip>
+                            <a:stretch>
+                              <a:fillRect/>
+                            </a:stretch>
+                          </pic:blipFill>
+                          <pic:spPr>
+                            <a:xfrm>
+                              <a:off x="0" y="1492370"/>
+                              <a:ext cx="2707005" cy="2284730"/>
+                            </a:xfrm>
+                            <a:prstGeom prst="rect">
+                              <a:avLst/>
+                            </a:prstGeom>
+                          </pic:spPr>
+                        </pic:pic>
+                      </wpg:grpSp>
+                      <wpg:grpSp>
+                        <wpg:cNvPr id="1991953462" name="Gruppe 7"/>
+                        <wpg:cNvGrpSpPr/>
+                        <wpg:grpSpPr>
+                          <a:xfrm>
+                            <a:off x="0" y="621102"/>
+                            <a:ext cx="2714997" cy="2968023"/>
+                            <a:chOff x="0" y="0"/>
+                            <a:chExt cx="2714997" cy="2968023"/>
+                          </a:xfrm>
+                        </wpg:grpSpPr>
+                        <wps:wsp>
+                          <wps:cNvPr id="1183782751" name="Rektangel 5"/>
+                          <wps:cNvSpPr/>
+                          <wps:spPr>
+                            <a:xfrm>
+                              <a:off x="0" y="0"/>
+                              <a:ext cx="2706990" cy="783383"/>
+                            </a:xfrm>
+                            <a:prstGeom prst="rect">
+                              <a:avLst/>
+                            </a:prstGeom>
+                            <a:noFill/>
+                            <a:ln>
+                              <a:solidFill>
+                                <a:srgbClr val="FF0000"/>
+                              </a:solidFill>
+                            </a:ln>
+                          </wps:spPr>
+                          <wps:style>
+                            <a:lnRef idx="2">
+                              <a:schemeClr val="accent6"/>
+                            </a:lnRef>
+                            <a:fillRef idx="1">
+                              <a:schemeClr val="lt1"/>
+                            </a:fillRef>
+                            <a:effectRef idx="0">
+                              <a:schemeClr val="accent6"/>
+                            </a:effectRef>
+                            <a:fontRef idx="minor">
+                              <a:schemeClr val="dk1"/>
+                            </a:fontRef>
+                          </wps:style>
+                          <wps:bodyPr rot="0" spcFirstLastPara="0" vertOverflow="overflow" horzOverflow="overflow" vert="horz" wrap="square" lIns="91440" tIns="45720" rIns="91440" bIns="45720" numCol="1" spcCol="0" rtlCol="0" fromWordArt="0" anchor="ctr" anchorCtr="0" forceAA="0" compatLnSpc="1">
+                            <a:prstTxWarp prst="textNoShape">
+                              <a:avLst/>
+                            </a:prstTxWarp>
+                            <a:noAutofit/>
+                          </wps:bodyPr>
+                        </wps:wsp>
+                        <wps:wsp>
+                          <wps:cNvPr id="2104230146" name="Rektangel 5"/>
+                          <wps:cNvSpPr/>
+                          <wps:spPr>
+                            <a:xfrm>
+                              <a:off x="8627" y="871268"/>
+                              <a:ext cx="2706370" cy="439479"/>
+                            </a:xfrm>
+                            <a:prstGeom prst="rect">
+                              <a:avLst/>
+                            </a:prstGeom>
+                            <a:noFill/>
+                            <a:ln>
+                              <a:solidFill>
+                                <a:srgbClr val="00B0F0"/>
+                              </a:solidFill>
+                            </a:ln>
+                          </wps:spPr>
+                          <wps:style>
+                            <a:lnRef idx="2">
+                              <a:schemeClr val="accent6"/>
+                            </a:lnRef>
+                            <a:fillRef idx="1">
+                              <a:schemeClr val="lt1"/>
+                            </a:fillRef>
+                            <a:effectRef idx="0">
+                              <a:schemeClr val="accent6"/>
+                            </a:effectRef>
+                            <a:fontRef idx="minor">
+                              <a:schemeClr val="dk1"/>
+                            </a:fontRef>
+                          </wps:style>
+                          <wps:bodyPr rot="0" spcFirstLastPara="0" vertOverflow="overflow" horzOverflow="overflow" vert="horz" wrap="square" lIns="91440" tIns="45720" rIns="91440" bIns="45720" numCol="1" spcCol="0" rtlCol="0" fromWordArt="0" anchor="ctr" anchorCtr="0" forceAA="0" compatLnSpc="1">
+                            <a:prstTxWarp prst="textNoShape">
+                              <a:avLst/>
+                            </a:prstTxWarp>
+                            <a:noAutofit/>
+                          </wps:bodyPr>
+                        </wps:wsp>
+                        <wps:wsp>
+                          <wps:cNvPr id="1293224766" name="Rektangel 5"/>
+                          <wps:cNvSpPr/>
+                          <wps:spPr>
+                            <a:xfrm>
+                              <a:off x="0" y="1380227"/>
+                              <a:ext cx="2706990" cy="1587796"/>
+                            </a:xfrm>
+                            <a:prstGeom prst="rect">
+                              <a:avLst/>
+                            </a:prstGeom>
+                            <a:noFill/>
+                            <a:ln>
+                              <a:solidFill>
+                                <a:srgbClr val="00B0F0"/>
+                              </a:solidFill>
+                            </a:ln>
+                          </wps:spPr>
+                          <wps:style>
+                            <a:lnRef idx="2">
+                              <a:schemeClr val="accent6"/>
+                            </a:lnRef>
+                            <a:fillRef idx="1">
+                              <a:schemeClr val="lt1"/>
+                            </a:fillRef>
+                            <a:effectRef idx="0">
+                              <a:schemeClr val="accent6"/>
+                            </a:effectRef>
+                            <a:fontRef idx="minor">
+                              <a:schemeClr val="dk1"/>
+                            </a:fontRef>
+                          </wps:style>
+                          <wps:bodyPr rot="0" spcFirstLastPara="0" vertOverflow="overflow" horzOverflow="overflow" vert="horz" wrap="square" lIns="91440" tIns="45720" rIns="91440" bIns="45720" numCol="1" spcCol="0" rtlCol="0" fromWordArt="0" anchor="ctr" anchorCtr="0" forceAA="0" compatLnSpc="1">
+                            <a:prstTxWarp prst="textNoShape">
+                              <a:avLst/>
+                            </a:prstTxWarp>
+                            <a:noAutofit/>
+                          </wps:bodyPr>
+                        </wps:wsp>
+                      </wpg:grpSp>
+                    </wpg:wgp>
+                  </a:graphicData>
+                </a:graphic>
+              </wp:anchor>
+            </w:drawing>
+          </mc:Choice>
+          <mc:Fallback>
+            <w:pict>
+              <v:group w14:anchorId="439B8BFB" id="Gruppe 9" o:spid="_x0000_s1026" style="position:absolute;margin-left:300.55pt;margin-top:11.55pt;width:213.8pt;height:297.4pt;z-index:251664384" coordsize="27149,37771" o:gfxdata="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">
+                <v:group id="Gruppe 8" o:spid="_x0000_s1027" style="position:absolute;width:27101;height:37771" coordsize="27101,37771" o:gfxdata="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">
+                  <v:shapetype id="_x0000_t75" coordsize="21600,21600" o:spt="75" o:preferrelative="t" path="m@4@5l@4@11@9@11@9@5xe" filled="f" stroked="f">
+                    <v:stroke joinstyle="miter"/>
+                    <v:formulas>
+                      <v:f eqn="if lineDrawn pixelLineWidth 0"/>
+                      <v:f eqn="sum @0 1 0"/>
+                      <v:f eqn="sum 0 0 @1"/>
+                      <v:f eqn="prod @2 1 2"/>
+                      <v:f eqn="prod @3 21600 pixelWidth"/>
+                      <v:f eqn="prod @3 21600 pixelHeight"/>
+                      <v:f eqn="sum @0 0 1"/>
+                      <v:f eqn="prod @6 1 2"/>
+                      <v:f eqn="prod @7 21600 pixelWidth"/>
+                      <v:f eqn="sum @8 21600 0"/>
+                      <v:f eqn="prod @7 21600 pixelHeight"/>
+                      <v:f eqn="sum @10 21600 0"/>
+                    </v:formulas>
+                    <v:path o:extrusionok="f" gradientshapeok="t" o:connecttype="rect"/>
+                    <o:lock v:ext="edit" aspectratio="t"/>
+                  </v:shapetype>
+                  <v:shape id="Billede 1" o:spid="_x0000_s1028" type="#_x0000_t75" alt="Et billede, der indeholder tekst, skærmbillede, Font/skrifttype, dokument&#10;&#10;Automatisk genereret beskrivelse" style="position:absolute;width:27101;height:14071;visibility:visible;mso-wrap-style:square" o:gfxdata="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">
+                    <v:imagedata r:id="rId7" o:title="skrifttype, dokument&#10;&#10;Automatisk genereret beskrivelse" croptop="3211f" cropbottom="5402f" cropleft="3544f" cropright="5300f"/>
+                  </v:shape>
+                  <v:shape id="Billede 4" o:spid="_x0000_s1029" type="#_x0000_t75" style="position:absolute;top:14923;width:27070;height:22848;visibility:visible;mso-wrap-style:square" o:gfxdata="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">
+                    <v:imagedata r:id="rId8" o:title=""/>
+                  </v:shape>
+                </v:group>
+                <v:group id="Gruppe 7" o:spid="_x0000_s1030" style="position:absolute;top:6211;width:27149;height:29680" coordsize="27149,29680" o:gfxdata="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">
+                  <v:rect id="Rektangel 5" o:spid="_x0000_s1031" style="position:absolute;width:27069;height:7833;visibility:visible;mso-wrap-style:square;v-text-anchor:middle" o:gfxdata="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" filled="f" strokecolor="red" strokeweight="1pt"/>
+                  <v:rect id="Rektangel 5" o:spid="_x0000_s1032" style="position:absolute;left:86;top:8712;width:27063;height:4395;visibility:visible;mso-wrap-style:square;v-text-anchor:middle" o:gfxdata="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" filled="f" strokecolor="#00b0f0" strokeweight="1pt"/>
+                  <v:rect id="Rektangel 5" o:spid="_x0000_s1033" style="position:absolute;top:13802;width:27069;height:15878;visibility:visible;mso-wrap-style:square;v-text-anchor:middle" o:gfxdata="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" filled="f" strokecolor="#00b0f0" strokeweight="1pt"/>
+                </v:group>
+                <w10:wrap type="square"/>
+              </v:group>
+            </w:pict>
+          </mc:Fallback>
+        </mc:AlternateContent>
+      </w:r>
+      <w:r>
+        <w:rPr>
+          <w:color w:val="FF0000"/>
+          <w:lang w:val="en-US"/>
+        </w:rPr>
+        <w:t>Authors, departments, affiliations</w:t>
+      </w:r>
+    </w:p>
+    <w:p>
+      <w:pPr>
+        <w:pStyle w:val="Listeafsnit"/>
+        <w:numPr>
+          <w:ilvl w:val="0"/>
+          <w:numId w:val="21"/>
+        </w:numPr>
+        <w:ind w:left="720"/>
+        <w:rPr>
+          <w:b/>
+          <w:bCs/>
+          <w:color w:val="00B0F0"/>
+          <w:lang w:val="en-US"/>
+        </w:rPr>
+      </w:pPr>
+      <w:r>
+        <w:rPr>
+          <w:color w:val="00B0F0"/>
+          <w:lang w:val="en-US"/>
+        </w:rPr>
+        <w:t>A</w:t>
+      </w:r>
+      <w:r>
+        <w:rPr>
+          <w:color w:val="00B0F0"/>
+          <w:lang w:val="en-US"/>
+        </w:rPr>
+        <w:t xml:space="preserve">cknowledgements, </w:t>
+      </w:r>
+      <w:r>
+        <w:rPr>
+          <w:color w:val="00B0F0"/>
+          <w:lang w:val="en-US"/>
+        </w:rPr>
+        <w:t>R</w:t>
+      </w:r>
+      <w:r>
+        <w:rPr>
+          <w:color w:val="00B0F0"/>
+          <w:lang w:val="en-US"/>
+        </w:rPr>
+        <w:t>eferences</w:t>
+      </w:r>
+    </w:p>
+    <w:p>
+      <w:pPr>
+        <w:pStyle w:val="Listeafsnit"/>
+        <w:numPr>
+          <w:ilvl w:val="0"/>
+          <w:numId w:val="21"/>
+        </w:numPr>
+        <w:ind w:left="720"/>
+        <w:rPr>
+          <w:b/>
+          <w:bCs/>
+          <w:lang w:val="en-US"/>
+        </w:rPr>
+      </w:pPr>
+      <w:r>
+        <w:rPr>
+          <w:lang w:val="en-US"/>
+        </w:rPr>
+        <w:t>Only text starting from Abstract and ending with the last line of Con</w:t>
+      </w:r>
+      <w:r>
+        <w:rPr>
+          <w:lang w:val="en-US"/>
+        </w:rPr>
+        <w:t>c</w:t>
+      </w:r>
+      <w:r>
+        <w:rPr>
+          <w:lang w:val="en-US"/>
+        </w:rPr>
+        <w:t>lusion</w:t>
+      </w:r>
+    </w:p>
+    <w:p>
+      <w:pPr>
+        <w:pStyle w:val="Listeafsnit"/>
+        <w:ind w:left="1080"/>
+        <w:rPr>
+          <w:b/>
+          <w:bCs/>
+          <w:lang w:val="en-US"/>
+        </w:rPr>
+      </w:pPr>
+    </w:p>
+    <w:p>
+      <w:pPr>
+        <w:rPr>
+          <w:b/>
+          <w:bCs/>
+          <w:lang w:val="en-US"/>
+        </w:rPr>
+      </w:pPr>
+      <w:r>
+        <w:rPr>
+          <w:b/>
+          <w:bCs/>
+          <w:lang w:val="en-US"/>
+        </w:rPr>
+        <w:t>Note</w:t>
+      </w:r>
+      <w:r>
+        <w:rPr>
+          <w:b/>
+          <w:bCs/>
+          <w:lang w:val="en-US"/>
+        </w:rPr>
+        <w:t>s</w:t>
+      </w:r>
+    </w:p>
+    <w:p>
+      <w:pPr>
+        <w:rPr>
+          <w:b/>
+          <w:bCs/>
+          <w:lang w:val="en-US"/>
+        </w:rPr>
+      </w:pPr>
+      <w:r>
+        <w:rPr>
+          <w:lang w:val="en-US"/>
+        </w:rPr>
+        <w:t>Here you can add comments and sentences that “justifies” your annotations. For example:</w:t>
       </w:r>
     </w:p>
     <w:p>
@@ -149,7 +673,6 @@
           <w:ilvl w:val="0"/>
           <w:numId w:val="11"/>
         </w:numPr>
-        <w:jc w:val="both"/>
         <w:rPr>
           <w:b/>
           <w:bCs/>
@@ -160,7 +683,7 @@
         <w:rPr>
           <w:lang w:val="en-US"/>
         </w:rPr>
-        <w:t>Age</w:t>
+        <w:t>If you add ‘1’ for a category, please provide the sentence.</w:t>
       </w:r>
     </w:p>
     <w:p>
@@ -170,7 +693,6 @@
           <w:ilvl w:val="0"/>
           <w:numId w:val="11"/>
         </w:numPr>
-        <w:jc w:val="both"/>
         <w:rPr>
           <w:b/>
           <w:bCs/>
@@ -181,7 +703,55 @@
         <w:rPr>
           <w:lang w:val="en-US"/>
         </w:rPr>
-        <w:t>Sex/gender</w:t>
+        <w:t>If you add the name of a healthcare facility, please provide the sentence.</w:t>
+      </w:r>
+    </w:p>
+    <w:p>
+      <w:pPr>
+        <w:rPr>
+          <w:b/>
+          <w:bCs/>
+          <w:lang w:val="en-US"/>
+        </w:rPr>
+      </w:pPr>
+    </w:p>
+    <w:p>
+      <w:pPr>
+        <w:rPr>
+          <w:b/>
+          <w:bCs/>
+          <w:lang w:val="en-US"/>
+        </w:rPr>
+      </w:pPr>
+      <w:r>
+        <w:rPr>
+          <w:b/>
+          <w:bCs/>
+          <w:lang w:val="en-US"/>
+        </w:rPr>
+        <w:t xml:space="preserve">If you find any categories hard to annotate, please add this as a comment. These findings are also important as they show whether the articles provide clear and consistent information or come across as being ambiguous. </w:t>
+      </w:r>
+    </w:p>
+    <w:p>
+      <w:pPr>
+        <w:rPr>
+          <w:b/>
+          <w:bCs/>
+          <w:lang w:val="en-US"/>
+        </w:rPr>
+      </w:pPr>
+    </w:p>
+    <w:p>
+      <w:pPr>
+        <w:rPr>
+          <w:lang w:val="en-US"/>
+        </w:rPr>
+      </w:pPr>
+      <w:r>
+        <w:rPr>
+          <w:lang w:val="en-US"/>
+        </w:rPr>
+        <w:t xml:space="preserve">Examples: </w:t>
       </w:r>
     </w:p>
     <w:p>
@@ -191,18 +761,15 @@
           <w:ilvl w:val="0"/>
           <w:numId w:val="11"/>
         </w:numPr>
-        <w:jc w:val="both"/>
-        <w:rPr>
-          <w:b/>
-          <w:bCs/>
-          <w:lang w:val="en-US"/>
-        </w:rPr>
-      </w:pPr>
-      <w:r>
-        <w:rPr>
-          <w:lang w:val="en-US"/>
-        </w:rPr>
-        <w:t>Ethnicity</w:t>
+        <w:rPr>
+          <w:lang w:val="en-US"/>
+        </w:rPr>
+      </w:pPr>
+      <w:r>
+        <w:rPr>
+          <w:lang w:val="en-US"/>
+        </w:rPr>
+        <w:t>It was difficult to determine how many different datasets articles are using.</w:t>
       </w:r>
     </w:p>
     <w:p>
@@ -212,10 +779,361 @@
           <w:ilvl w:val="0"/>
           <w:numId w:val="11"/>
         </w:numPr>
-        <w:jc w:val="both"/>
+        <w:rPr>
+          <w:lang w:val="en-US"/>
+        </w:rPr>
+      </w:pPr>
+      <w:r>
+        <w:rPr>
+          <w:lang w:val="en-US"/>
+        </w:rPr>
+        <w:t>Add these sentences for further analysis.</w:t>
+      </w:r>
+    </w:p>
+    <w:p>
+      <w:pPr>
+        <w:pStyle w:val="Listeafsnit"/>
+        <w:ind w:left="1800"/>
         <w:rPr>
           <w:b/>
           <w:bCs/>
+          <w:lang w:val="en-US"/>
+        </w:rPr>
+      </w:pPr>
+    </w:p>
+    <w:p>
+      <w:pPr>
+        <w:rPr>
+          <w:b/>
+          <w:bCs/>
+          <w:lang w:val="en-US"/>
+        </w:rPr>
+      </w:pPr>
+      <w:r>
+        <w:rPr>
+          <w:b/>
+          <w:bCs/>
+          <w:lang w:val="en-US"/>
+        </w:rPr>
+        <w:t>Extra</w:t>
+      </w:r>
+      <w:r>
+        <w:rPr>
+          <w:b/>
+          <w:bCs/>
+          <w:lang w:val="en-US"/>
+        </w:rPr>
+        <w:t xml:space="preserve"> categories (not mandatory)</w:t>
+      </w:r>
+    </w:p>
+    <w:p>
+      <w:pPr>
+        <w:pStyle w:val="Listeafsnit"/>
+        <w:numPr>
+          <w:ilvl w:val="0"/>
+          <w:numId w:val="20"/>
+        </w:numPr>
+        <w:ind w:left="360"/>
+        <w:rPr>
+          <w:lang w:val="en-US"/>
+        </w:rPr>
+      </w:pPr>
+      <w:r>
+        <w:rPr>
+          <w:lang w:val="en-US"/>
+        </w:rPr>
+        <w:t>Information found outside article</w:t>
+      </w:r>
+      <w:r>
+        <w:rPr>
+          <w:lang w:val="en-US"/>
+        </w:rPr>
+        <w:t>: i</w:t>
+      </w:r>
+      <w:r>
+        <w:rPr>
+          <w:lang w:val="en-US"/>
+        </w:rPr>
+        <w:t>nformation provided as Supplementary Material and/or</w:t>
+      </w:r>
+      <w:r>
+        <w:rPr>
+          <w:lang w:val="en-US"/>
+        </w:rPr>
+        <w:t xml:space="preserve"> b</w:t>
+      </w:r>
+      <w:r>
+        <w:rPr>
+          <w:lang w:val="en-US"/>
+        </w:rPr>
+        <w:t xml:space="preserve">y </w:t>
+      </w:r>
+      <w:r>
+        <w:rPr>
+          <w:lang w:val="en-US"/>
+        </w:rPr>
+        <w:t>references.</w:t>
+      </w:r>
+      <w:r>
+        <w:rPr>
+          <w:lang w:val="en-US"/>
+        </w:rPr>
+        <w:t xml:space="preserve"> </w:t>
+      </w:r>
+    </w:p>
+    <w:p>
+      <w:pPr>
+        <w:pStyle w:val="Listeafsnit"/>
+        <w:numPr>
+          <w:ilvl w:val="0"/>
+          <w:numId w:val="20"/>
+        </w:numPr>
+        <w:ind w:left="360"/>
+        <w:rPr>
+          <w:lang w:val="en-US"/>
+        </w:rPr>
+      </w:pPr>
+      <w:r>
+        <w:rPr>
+          <w:lang w:val="en-US"/>
+        </w:rPr>
+        <w:t>Links/Supplementary Material</w:t>
+      </w:r>
+      <w:r>
+        <w:rPr>
+          <w:lang w:val="en-US"/>
+        </w:rPr>
+        <w:t xml:space="preserve">: here you can provide the </w:t>
+      </w:r>
+      <w:proofErr w:type="gramStart"/>
+      <w:r>
+        <w:rPr>
+          <w:lang w:val="en-US"/>
+        </w:rPr>
+        <w:t>links</w:t>
+      </w:r>
+      <w:proofErr w:type="gramEnd"/>
+      <w:r>
+        <w:rPr>
+          <w:lang w:val="en-US"/>
+        </w:rPr>
+        <w:t xml:space="preserve"> </w:t>
+      </w:r>
+    </w:p>
+    <w:p>
+      <w:pPr>
+        <w:rPr>
+          <w:b/>
+          <w:bCs/>
+          <w:lang w:val="en-US"/>
+        </w:rPr>
+      </w:pPr>
+    </w:p>
+    <w:p>
+      <w:pPr>
+        <w:rPr>
+          <w:rFonts w:asciiTheme="majorHAnsi" w:eastAsiaTheme="majorEastAsia" w:hAnsiTheme="majorHAnsi" w:cstheme="majorBidi"/>
+          <w:b/>
+          <w:color w:val="000000" w:themeColor="text1"/>
+          <w:sz w:val="32"/>
+          <w:szCs w:val="32"/>
+          <w:lang w:val="en-US"/>
+        </w:rPr>
+      </w:pPr>
+      <w:r>
+        <w:rPr>
+          <w:lang w:val="en-US"/>
+        </w:rPr>
+        <w:br w:type="page"/>
+      </w:r>
+    </w:p>
+    <w:p>
+      <w:pPr>
+        <w:pStyle w:val="Overskrift2"/>
+        <w:rPr>
+          <w:lang w:val="en-US"/>
+        </w:rPr>
+      </w:pPr>
+      <w:r>
+        <w:rPr>
+          <w:lang w:val="en-US"/>
+        </w:rPr>
+        <w:lastRenderedPageBreak/>
+        <w:t>Annotation Guide</w:t>
+      </w:r>
+      <w:r>
+        <w:rPr>
+          <w:lang w:val="en-US"/>
+        </w:rPr>
+        <w:t xml:space="preserve">: </w:t>
+      </w:r>
+      <w:r>
+        <w:rPr>
+          <w:lang w:val="en-US"/>
+        </w:rPr>
+        <w:t xml:space="preserve">Demographic Information </w:t>
+      </w:r>
+    </w:p>
+    <w:p>
+      <w:pPr>
+        <w:rPr>
+          <w:b/>
+          <w:bCs/>
+          <w:lang w:val="en-US"/>
+        </w:rPr>
+      </w:pPr>
+      <w:r>
+        <w:rPr>
+          <w:b/>
+          <w:bCs/>
+          <w:lang w:val="en-US"/>
+        </w:rPr>
+        <w:t xml:space="preserve">Purse of annotation: </w:t>
+      </w:r>
+    </w:p>
+    <w:p>
+      <w:pPr>
+        <w:rPr>
+          <w:i/>
+          <w:iCs/>
+          <w:lang w:val="en-US"/>
+        </w:rPr>
+      </w:pPr>
+      <w:r>
+        <w:rPr>
+          <w:i/>
+          <w:iCs/>
+          <w:lang w:val="en-US"/>
+        </w:rPr>
+        <w:t>To identify and record specific characteristics of the population included in study datasets. These characteristics typically include age, gender, race, ethnicity, and geographical location.</w:t>
+      </w:r>
+    </w:p>
+    <w:p>
+      <w:pPr>
+        <w:rPr>
+          <w:lang w:val="en-US"/>
+        </w:rPr>
+      </w:pPr>
+    </w:p>
+    <w:p>
+      <w:pPr>
+        <w:rPr>
+          <w:lang w:val="en-US"/>
+        </w:rPr>
+      </w:pPr>
+      <w:r>
+        <w:rPr>
+          <w:lang w:val="en-US"/>
+        </w:rPr>
+        <w:t xml:space="preserve">When examining papers, your task is to identify and annotate demographic information provided in the 'Datasets' or 'Experiments' sections, or sections with a similar title. This information helps us understand the diversity and representativeness of the datasets used in the research. </w:t>
+      </w:r>
+    </w:p>
+    <w:p>
+      <w:pPr>
+        <w:rPr>
+          <w:b/>
+          <w:bCs/>
+          <w:lang w:val="en-US"/>
+        </w:rPr>
+      </w:pPr>
+    </w:p>
+    <w:p>
+      <w:pPr>
+        <w:rPr>
+          <w:b/>
+          <w:bCs/>
+          <w:lang w:val="en-US"/>
+        </w:rPr>
+      </w:pPr>
+      <w:r>
+        <w:rPr>
+          <w:b/>
+          <w:bCs/>
+          <w:lang w:val="en-US"/>
+        </w:rPr>
+        <w:t>Categories:</w:t>
+      </w:r>
+    </w:p>
+    <w:p>
+      <w:pPr>
+        <w:pStyle w:val="Listeafsnit"/>
+        <w:numPr>
+          <w:ilvl w:val="0"/>
+          <w:numId w:val="11"/>
+        </w:numPr>
+        <w:rPr>
+          <w:lang w:val="en-US"/>
+        </w:rPr>
+      </w:pPr>
+      <w:r>
+        <w:rPr>
+          <w:lang w:val="en-US"/>
+        </w:rPr>
+        <w:t>Study subject labelled as ‘patient/patients’ in dataset(s)?</w:t>
+      </w:r>
+    </w:p>
+    <w:p>
+      <w:pPr>
+        <w:pStyle w:val="Listeafsnit"/>
+        <w:numPr>
+          <w:ilvl w:val="0"/>
+          <w:numId w:val="11"/>
+        </w:numPr>
+        <w:rPr>
+          <w:lang w:val="en-US"/>
+        </w:rPr>
+      </w:pPr>
+      <w:r>
+        <w:rPr>
+          <w:lang w:val="en-US"/>
+        </w:rPr>
+        <w:t>Age</w:t>
+      </w:r>
+    </w:p>
+    <w:p>
+      <w:pPr>
+        <w:pStyle w:val="Listeafsnit"/>
+        <w:numPr>
+          <w:ilvl w:val="0"/>
+          <w:numId w:val="11"/>
+        </w:numPr>
+        <w:rPr>
+          <w:lang w:val="en-US"/>
+        </w:rPr>
+      </w:pPr>
+      <w:r>
+        <w:rPr>
+          <w:lang w:val="en-US"/>
+        </w:rPr>
+        <w:t>Sex/gender</w:t>
+      </w:r>
+    </w:p>
+    <w:p>
+      <w:pPr>
+        <w:pStyle w:val="Listeafsnit"/>
+        <w:numPr>
+          <w:ilvl w:val="0"/>
+          <w:numId w:val="11"/>
+        </w:numPr>
+        <w:rPr>
+          <w:lang w:val="en-US"/>
+        </w:rPr>
+      </w:pPr>
+      <w:r>
+        <w:rPr>
+          <w:lang w:val="en-US"/>
+        </w:rPr>
+        <w:t>Ethnicity</w:t>
+      </w:r>
+    </w:p>
+    <w:p>
+      <w:pPr>
+        <w:pStyle w:val="Listeafsnit"/>
+        <w:numPr>
+          <w:ilvl w:val="0"/>
+          <w:numId w:val="11"/>
+        </w:numPr>
+        <w:rPr>
           <w:lang w:val="en-US"/>
         </w:rPr>
       </w:pPr>
@@ -291,7 +1209,19 @@
         <w:rPr>
           <w:lang w:val="en-US"/>
         </w:rPr>
-        <w:t>Locate the section that describes the datasets.</w:t>
+        <w:t>Locate the section that describes the datasets</w:t>
+      </w:r>
+      <w:r>
+        <w:rPr>
+          <w:lang w:val="en-US"/>
+        </w:rPr>
+        <w:t xml:space="preserve"> by searching in the PDF for “dataset”, “datasets”, “data”, “data sets”</w:t>
+      </w:r>
+      <w:r>
+        <w:rPr>
+          <w:lang w:val="en-US"/>
+        </w:rPr>
+        <w:t>.</w:t>
       </w:r>
     </w:p>
     <w:p>
@@ -316,6 +1246,24 @@
       <w:pPr>
         <w:pStyle w:val="Listeafsnit"/>
         <w:numPr>
+          <w:ilvl w:val="1"/>
+          <w:numId w:val="2"/>
+        </w:numPr>
+        <w:rPr>
+          <w:lang w:val="en-US"/>
+        </w:rPr>
+      </w:pPr>
+      <w:r>
+        <w:rPr>
+          <w:lang w:val="en-US"/>
+        </w:rPr>
+        <w:t>Search by using the provided keywords.</w:t>
+      </w:r>
+    </w:p>
+    <w:p>
+      <w:pPr>
+        <w:pStyle w:val="Listeafsnit"/>
+        <w:numPr>
           <w:ilvl w:val="0"/>
           <w:numId w:val="2"/>
         </w:numPr>
@@ -333,7 +1281,6 @@
     <w:p>
       <w:pPr>
         <w:pStyle w:val="Listeafsnit"/>
-        <w:jc w:val="both"/>
         <w:rPr>
           <w:b/>
           <w:bCs/>
@@ -343,7 +1290,6 @@
     </w:p>
     <w:p>
       <w:pPr>
-        <w:jc w:val="both"/>
         <w:rPr>
           <w:b/>
           <w:bCs/>
@@ -354,6 +1300,7 @@
         <w:rPr>
           <w:b/>
           <w:bCs/>
+          <w:noProof/>
           <w:lang w:val="en-US"/>
         </w:rPr>
         <w:drawing>
@@ -372,7 +1319,7 @@
                     <pic:cNvPicPr/>
                   </pic:nvPicPr>
                   <pic:blipFill>
-                    <a:blip r:embed="rId5"/>
+                    <a:blip r:embed="rId9"/>
                     <a:stretch>
                       <a:fillRect/>
                     </a:stretch>
@@ -514,15 +1461,7 @@
           <w:bCs/>
           <w:lang w:val="en-US"/>
         </w:rPr>
-        <w:t>Source Annotation:</w:t>
-      </w:r>
-      <w:r>
-        <w:rPr>
-          <w:b/>
-          <w:bCs/>
-          <w:lang w:val="en-US"/>
-        </w:rPr>
-        <w:t xml:space="preserve"> </w:t>
+        <w:t xml:space="preserve">Source Annotation: </w:t>
       </w:r>
     </w:p>
     <w:p>
@@ -746,13 +1685,25 @@
         <w:rPr>
           <w:lang w:val="en-US"/>
         </w:rPr>
-        <w:t>Location as</w:t>
-      </w:r>
-      <w:r>
-        <w:rPr>
-          <w:lang w:val="en-US"/>
-        </w:rPr>
-        <w:t xml:space="preserve"> large-scale geographical entity</w:t>
+        <w:t>L</w:t>
+      </w:r>
+      <w:r>
+        <w:rPr>
+          <w:lang w:val="en-US"/>
+        </w:rPr>
+        <w:t>ocation as other (center/department/lab</w:t>
+      </w:r>
+      <w:r>
+        <w:rPr>
+          <w:lang w:val="en-US"/>
+        </w:rPr>
+        <w:t>oratory</w:t>
+      </w:r>
+      <w:r>
+        <w:rPr>
+          <w:lang w:val="en-US"/>
+        </w:rPr>
+        <w:t>/university/institution/online)</w:t>
       </w:r>
     </w:p>
     <w:p>
@@ -770,19 +1721,117 @@
         <w:rPr>
           <w:lang w:val="en-US"/>
         </w:rPr>
-        <w:t xml:space="preserve">A location as a large-scale geographical </w:t>
-      </w:r>
-      <w:r>
-        <w:rPr>
-          <w:lang w:val="en-US"/>
-        </w:rPr>
-        <w:t>entity includes</w:t>
-      </w:r>
-      <w:r>
-        <w:rPr>
-          <w:lang w:val="en-US"/>
-        </w:rPr>
-        <w:t xml:space="preserve"> the largest territorial divisions, typically recognized on an international scale.</w:t>
+        <w:t xml:space="preserve">This category encompasses </w:t>
+      </w:r>
+      <w:r>
+        <w:rPr>
+          <w:lang w:val="en-US"/>
+        </w:rPr>
+        <w:t>other</w:t>
+      </w:r>
+      <w:r>
+        <w:rPr>
+          <w:lang w:val="en-US"/>
+        </w:rPr>
+        <w:t xml:space="preserve"> types of establishments </w:t>
+      </w:r>
+      <w:r>
+        <w:rPr>
+          <w:lang w:val="en-US"/>
+        </w:rPr>
+        <w:t>outside the definition of healthcare facility (</w:t>
+      </w:r>
+      <w:r>
+        <w:rPr>
+          <w:lang w:val="en-US"/>
+        </w:rPr>
+        <w:t xml:space="preserve">types of </w:t>
+      </w:r>
+      <w:r>
+        <w:rPr>
+          <w:lang w:val="en-US"/>
+        </w:rPr>
+        <w:t>establishments</w:t>
+      </w:r>
+      <w:r>
+        <w:rPr>
+          <w:lang w:val="en-US"/>
+        </w:rPr>
+        <w:t xml:space="preserve"> providing</w:t>
+      </w:r>
+      <w:r>
+        <w:rPr>
+          <w:lang w:val="en-US"/>
+        </w:rPr>
+        <w:t xml:space="preserve"> medical, surgical, and other forms of health care treatment and services</w:t>
+      </w:r>
+      <w:r>
+        <w:rPr>
+          <w:lang w:val="en-US"/>
+        </w:rPr>
+        <w:t>)</w:t>
+      </w:r>
+      <w:r>
+        <w:rPr>
+          <w:lang w:val="en-US"/>
+        </w:rPr>
+        <w:t xml:space="preserve">. Name of </w:t>
+      </w:r>
+      <w:r>
+        <w:rPr>
+          <w:lang w:val="en-US"/>
+        </w:rPr>
+        <w:t>other</w:t>
+      </w:r>
+      <w:r>
+        <w:rPr>
+          <w:lang w:val="en-US"/>
+        </w:rPr>
+        <w:t xml:space="preserve"> is not relevant for this category.</w:t>
+      </w:r>
+    </w:p>
+    <w:p>
+      <w:pPr>
+        <w:pStyle w:val="Listeafsnit"/>
+        <w:numPr>
+          <w:ilvl w:val="1"/>
+          <w:numId w:val="8"/>
+        </w:numPr>
+        <w:rPr>
+          <w:lang w:val="en-US"/>
+        </w:rPr>
+      </w:pPr>
+      <w:r>
+        <w:rPr>
+          <w:lang w:val="en-US"/>
+        </w:rPr>
+        <w:t xml:space="preserve">Other types of </w:t>
+      </w:r>
+      <w:r>
+        <w:rPr>
+          <w:lang w:val="en-US"/>
+        </w:rPr>
+        <w:t>establishments</w:t>
+      </w:r>
+      <w:r>
+        <w:rPr>
+          <w:lang w:val="en-US"/>
+        </w:rPr>
+        <w:t xml:space="preserve"> could </w:t>
+      </w:r>
+      <w:proofErr w:type="gramStart"/>
+      <w:r>
+        <w:rPr>
+          <w:lang w:val="en-US"/>
+        </w:rPr>
+        <w:t>be:</w:t>
+      </w:r>
+      <w:proofErr w:type="gramEnd"/>
+      <w:r>
+        <w:rPr>
+          <w:lang w:val="en-US"/>
+        </w:rPr>
+        <w:t xml:space="preserve"> A center, institution, department, laboratory, university and/or online database</w:t>
       </w:r>
     </w:p>
     <w:p>
@@ -806,7 +1855,19 @@
         <w:rPr>
           <w:lang w:val="en-US"/>
         </w:rPr>
-        <w:t>ame of location as large-scale geographical entity</w:t>
+        <w:t>ame of location as other (center/department/lab</w:t>
+      </w:r>
+      <w:r>
+        <w:rPr>
+          <w:lang w:val="en-US"/>
+        </w:rPr>
+        <w:t>oratory</w:t>
+      </w:r>
+      <w:r>
+        <w:rPr>
+          <w:lang w:val="en-US"/>
+        </w:rPr>
+        <w:t>/university/institution/online)</w:t>
       </w:r>
     </w:p>
     <w:p>
@@ -824,7 +1885,13 @@
         <w:rPr>
           <w:lang w:val="en-US"/>
         </w:rPr>
-        <w:t>Insert name of country, countries and/or continents</w:t>
+        <w:t xml:space="preserve">Insert name of </w:t>
+      </w:r>
+      <w:r>
+        <w:rPr>
+          <w:lang w:val="en-US"/>
+        </w:rPr>
+        <w:t>other</w:t>
       </w:r>
     </w:p>
     <w:p>
@@ -842,13 +1909,13 @@
         <w:rPr>
           <w:lang w:val="en-US"/>
         </w:rPr>
-        <w:t>L</w:t>
-      </w:r>
-      <w:r>
-        <w:rPr>
-          <w:lang w:val="en-US"/>
-        </w:rPr>
-        <w:t>ocation as subnational geographical entity</w:t>
+        <w:t>Location as</w:t>
+      </w:r>
+      <w:r>
+        <w:rPr>
+          <w:lang w:val="en-US"/>
+        </w:rPr>
+        <w:t xml:space="preserve"> large-scale geographical entity</w:t>
       </w:r>
     </w:p>
     <w:p>
@@ -866,7 +1933,7 @@
         <w:rPr>
           <w:lang w:val="en-US"/>
         </w:rPr>
-        <w:t>A location as a subnational geographical entity includes entities that are subdivisions of a country, ranging from larger areas like states and provinces to smaller localities like towns and villages.</w:t>
+        <w:t>A location as a large-scale geographical entity includes the largest territorial divisions, typically recognized on an international scale.</w:t>
       </w:r>
     </w:p>
     <w:p>
@@ -884,13 +1951,13 @@
         <w:rPr>
           <w:lang w:val="en-US"/>
         </w:rPr>
-        <w:t xml:space="preserve">Name of location as </w:t>
-      </w:r>
-      <w:r>
-        <w:rPr>
-          <w:lang w:val="en-US"/>
-        </w:rPr>
-        <w:t>subnational geographical entity</w:t>
+        <w:t>N</w:t>
+      </w:r>
+      <w:r>
+        <w:rPr>
+          <w:lang w:val="en-US"/>
+        </w:rPr>
+        <w:t>ame of location as large-scale geographical entity</w:t>
       </w:r>
     </w:p>
     <w:p>
@@ -908,6 +1975,91 @@
         <w:rPr>
           <w:lang w:val="en-US"/>
         </w:rPr>
+        <w:lastRenderedPageBreak/>
+        <w:t>Insert name of country, countries and/or continents</w:t>
+      </w:r>
+    </w:p>
+    <w:p>
+      <w:pPr>
+        <w:pStyle w:val="Listeafsnit"/>
+        <w:numPr>
+          <w:ilvl w:val="0"/>
+          <w:numId w:val="8"/>
+        </w:numPr>
+        <w:rPr>
+          <w:lang w:val="en-US"/>
+        </w:rPr>
+      </w:pPr>
+      <w:r>
+        <w:rPr>
+          <w:lang w:val="en-US"/>
+        </w:rPr>
+        <w:t>L</w:t>
+      </w:r>
+      <w:r>
+        <w:rPr>
+          <w:lang w:val="en-US"/>
+        </w:rPr>
+        <w:t>ocation as subnational geographical entity</w:t>
+      </w:r>
+    </w:p>
+    <w:p>
+      <w:pPr>
+        <w:pStyle w:val="Listeafsnit"/>
+        <w:numPr>
+          <w:ilvl w:val="1"/>
+          <w:numId w:val="8"/>
+        </w:numPr>
+        <w:rPr>
+          <w:lang w:val="en-US"/>
+        </w:rPr>
+      </w:pPr>
+      <w:r>
+        <w:rPr>
+          <w:lang w:val="en-US"/>
+        </w:rPr>
+        <w:t>A location as a subnational geographical entity includes entities that are subdivisions of a country, ranging from larger areas like states and provinces to smaller localities like towns and villages.</w:t>
+      </w:r>
+    </w:p>
+    <w:p>
+      <w:pPr>
+        <w:pStyle w:val="Listeafsnit"/>
+        <w:numPr>
+          <w:ilvl w:val="0"/>
+          <w:numId w:val="8"/>
+        </w:numPr>
+        <w:rPr>
+          <w:lang w:val="en-US"/>
+        </w:rPr>
+      </w:pPr>
+      <w:r>
+        <w:rPr>
+          <w:lang w:val="en-US"/>
+        </w:rPr>
+        <w:t xml:space="preserve">Name of location as </w:t>
+      </w:r>
+      <w:r>
+        <w:rPr>
+          <w:lang w:val="en-US"/>
+        </w:rPr>
+        <w:t>subnational geographical entity</w:t>
+      </w:r>
+    </w:p>
+    <w:p>
+      <w:pPr>
+        <w:pStyle w:val="Listeafsnit"/>
+        <w:numPr>
+          <w:ilvl w:val="1"/>
+          <w:numId w:val="8"/>
+        </w:numPr>
+        <w:rPr>
+          <w:lang w:val="en-US"/>
+        </w:rPr>
+      </w:pPr>
+      <w:r>
+        <w:rPr>
+          <w:lang w:val="en-US"/>
+        </w:rPr>
         <w:t>Insert name of city, cities, province, state, region, town, village, area and/or district</w:t>
       </w:r>
     </w:p>
@@ -925,7 +2077,6 @@
           <w:bCs/>
           <w:lang w:val="en-US"/>
         </w:rPr>
-        <w:lastRenderedPageBreak/>
         <w:br/>
       </w:r>
       <w:r>
@@ -978,7 +2129,13 @@
         <w:rPr>
           <w:lang w:val="en-US"/>
         </w:rPr>
-        <w:t>Locate the section that describes the datasets.</w:t>
+        <w:t>Locate the section that describes the datasets by searching in the PDF for “dataset”, “datasets”, “data”, “data sets”</w:t>
+      </w:r>
+      <w:r>
+        <w:rPr>
+          <w:lang w:val="en-US"/>
+        </w:rPr>
+        <w:t>.</w:t>
       </w:r>
     </w:p>
     <w:p>
@@ -1001,21 +2158,46 @@
     </w:p>
     <w:p>
       <w:pPr>
-        <w:jc w:val="center"/>
-        <w:rPr>
-          <w:lang w:val="en-US"/>
-        </w:rPr>
-      </w:pPr>
-    </w:p>
-    <w:p>
-      <w:pPr>
-        <w:jc w:val="center"/>
-        <w:rPr>
-          <w:lang w:val="en-US"/>
-        </w:rPr>
-      </w:pPr>
-      <w:r>
-        <w:rPr>
+        <w:pStyle w:val="Listeafsnit"/>
+        <w:numPr>
+          <w:ilvl w:val="1"/>
+          <w:numId w:val="4"/>
+        </w:numPr>
+        <w:rPr>
+          <w:lang w:val="en-US"/>
+        </w:rPr>
+      </w:pPr>
+      <w:r>
+        <w:rPr>
+          <w:lang w:val="en-US"/>
+        </w:rPr>
+        <w:t xml:space="preserve">Search by using the provided </w:t>
+      </w:r>
+      <w:proofErr w:type="gramStart"/>
+      <w:r>
+        <w:rPr>
+          <w:lang w:val="en-US"/>
+        </w:rPr>
+        <w:t>keywords</w:t>
+      </w:r>
+      <w:proofErr w:type="gramEnd"/>
+    </w:p>
+    <w:p>
+      <w:pPr>
+        <w:rPr>
+          <w:lang w:val="en-US"/>
+        </w:rPr>
+      </w:pPr>
+    </w:p>
+    <w:p>
+      <w:pPr>
+        <w:rPr>
+          <w:lang w:val="en-US"/>
+        </w:rPr>
+      </w:pPr>
+      <w:r>
+        <w:rPr>
+          <w:noProof/>
           <w:lang w:val="en-US"/>
         </w:rPr>
         <w:drawing>
@@ -1034,7 +2216,7 @@
                     <pic:cNvPicPr/>
                   </pic:nvPicPr>
                   <pic:blipFill>
-                    <a:blip r:embed="rId6"/>
+                    <a:blip r:embed="rId10"/>
                     <a:stretch>
                       <a:fillRect/>
                     </a:stretch>
@@ -1070,8 +2252,10 @@
       </w:pPr>
       <w:r>
         <w:rPr>
-          <w:lang w:val="en-US"/>
-        </w:rPr>
+          <w:noProof/>
+          <w:lang w:val="en-US"/>
+        </w:rPr>
+        <w:lastRenderedPageBreak/>
         <w:drawing>
           <wp:inline distT="0" distB="0" distL="0" distR="0" wp14:anchorId="1347A903" wp14:editId="7F788AEE">
             <wp:extent cx="6334769" cy="2939969"/>
@@ -1088,7 +2272,7 @@
                     <pic:cNvPicPr/>
                   </pic:nvPicPr>
                   <pic:blipFill>
-                    <a:blip r:embed="rId7"/>
+                    <a:blip r:embed="rId11"/>
                     <a:stretch>
                       <a:fillRect/>
                     </a:stretch>
@@ -1454,7 +2638,7 @@
         <w:rPr>
           <w:lang w:val="en-US"/>
         </w:rPr>
-        <w:t>Sex-specific cancer</w:t>
+        <w:t>Does the dataset contain sex-specific organ(s)?</w:t>
       </w:r>
     </w:p>
     <w:p>
@@ -1478,7 +2662,13 @@
         <w:rPr>
           <w:lang w:val="en-US"/>
         </w:rPr>
-        <w:t xml:space="preserve">‘1’ if the cancer is </w:t>
+        <w:t xml:space="preserve">‘1’ if </w:t>
+      </w:r>
+      <w:r>
+        <w:rPr>
+          <w:lang w:val="en-US"/>
+        </w:rPr>
+        <w:t xml:space="preserve">data contains </w:t>
       </w:r>
       <w:r>
         <w:rPr>
@@ -1490,163 +2680,25 @@
         <w:rPr>
           <w:lang w:val="en-US"/>
         </w:rPr>
-        <w:t xml:space="preserve">. A sex-specific cancer is </w:t>
-      </w:r>
-      <w:r>
-        <w:rPr>
-          <w:lang w:val="en-US"/>
-        </w:rPr>
-        <w:t>determined by male or female reproductive organs.</w:t>
-      </w:r>
-    </w:p>
-    <w:p>
-      <w:pPr>
-        <w:pStyle w:val="Listeafsnit"/>
-        <w:numPr>
-          <w:ilvl w:val="1"/>
-          <w:numId w:val="18"/>
-        </w:numPr>
-        <w:rPr>
-          <w:lang w:val="en-US"/>
-        </w:rPr>
-      </w:pPr>
-      <w:r>
-        <w:rPr>
-          <w:lang w:val="en-US"/>
-        </w:rPr>
-        <w:t>Cancer</w:t>
-      </w:r>
-      <w:r>
-        <w:rPr>
-          <w:lang w:val="en-US"/>
-        </w:rPr>
-        <w:t xml:space="preserve"> can be sex-spec</w:t>
-      </w:r>
-      <w:r>
-        <w:rPr>
-          <w:lang w:val="en-US"/>
-        </w:rPr>
-        <w:t>i</w:t>
-      </w:r>
-      <w:r>
-        <w:rPr>
-          <w:lang w:val="en-US"/>
-        </w:rPr>
-        <w:t xml:space="preserve">fic in two ways: </w:t>
-      </w:r>
-    </w:p>
-    <w:p>
-      <w:pPr>
-        <w:pStyle w:val="Listeafsnit"/>
-        <w:numPr>
-          <w:ilvl w:val="2"/>
-          <w:numId w:val="18"/>
-        </w:numPr>
-        <w:rPr>
-          <w:lang w:val="en-US"/>
-        </w:rPr>
-      </w:pPr>
-      <w:r>
-        <w:rPr>
-          <w:lang w:val="en-US"/>
-        </w:rPr>
-        <w:t>T</w:t>
-      </w:r>
-      <w:r>
-        <w:rPr>
-          <w:lang w:val="en-US"/>
-        </w:rPr>
-        <w:t xml:space="preserve">here is a higher </w:t>
-      </w:r>
-      <w:r>
-        <w:rPr>
-          <w:lang w:val="en-US"/>
-        </w:rPr>
-        <w:t>occurrence</w:t>
-      </w:r>
-      <w:r>
-        <w:rPr>
-          <w:lang w:val="en-US"/>
-        </w:rPr>
-        <w:t xml:space="preserve"> of the illness in one sex compared to the other, or </w:t>
-      </w:r>
-    </w:p>
-    <w:p>
-      <w:pPr>
-        <w:pStyle w:val="Listeafsnit"/>
-        <w:numPr>
-          <w:ilvl w:val="2"/>
-          <w:numId w:val="18"/>
-        </w:numPr>
-        <w:rPr>
-          <w:lang w:val="en-US"/>
-        </w:rPr>
-      </w:pPr>
-      <w:r>
-        <w:rPr>
-          <w:lang w:val="en-US"/>
-        </w:rPr>
-        <w:t>T</w:t>
-      </w:r>
-      <w:r>
-        <w:rPr>
-          <w:lang w:val="en-US"/>
-        </w:rPr>
-        <w:t xml:space="preserve">he illness is determined by/related to underlying biological factors or one sex only. </w:t>
-      </w:r>
-    </w:p>
-    <w:p>
-      <w:pPr>
-        <w:pStyle w:val="Listeafsnit"/>
-        <w:numPr>
-          <w:ilvl w:val="2"/>
-          <w:numId w:val="18"/>
-        </w:numPr>
-        <w:rPr>
-          <w:lang w:val="en-US"/>
-        </w:rPr>
-      </w:pPr>
-      <w:r>
-        <w:rPr>
-          <w:lang w:val="en-US"/>
-        </w:rPr>
-        <w:t xml:space="preserve">In this case we only annotate '1' </w:t>
-      </w:r>
-      <w:r>
-        <w:rPr>
-          <w:lang w:val="en-US"/>
-        </w:rPr>
-        <w:t>if cancer is</w:t>
-      </w:r>
-      <w:r>
-        <w:rPr>
-          <w:lang w:val="en-US"/>
-        </w:rPr>
-        <w:t xml:space="preserve"> determined/related to one sex only: use the colum</w:t>
-      </w:r>
-      <w:r>
-        <w:rPr>
-          <w:lang w:val="en-US"/>
-        </w:rPr>
-        <w:t>n</w:t>
-      </w:r>
-      <w:r>
-        <w:rPr>
-          <w:lang w:val="en-US"/>
-        </w:rPr>
-        <w:t xml:space="preserve"> "</w:t>
-      </w:r>
-      <w:r>
-        <w:rPr>
-          <w:lang w:val="en-US"/>
-        </w:rPr>
-        <w:t>o</w:t>
-      </w:r>
-      <w:r>
-        <w:rPr>
-          <w:lang w:val="en-US"/>
-        </w:rPr>
-        <w:t>rgan" as guideline.</w:t>
+        <w:t xml:space="preserve"> organ(s)</w:t>
+      </w:r>
+      <w:r>
+        <w:rPr>
+          <w:lang w:val="en-US"/>
+        </w:rPr>
+        <w:t xml:space="preserve">. A sex-specific </w:t>
+      </w:r>
+      <w:r>
+        <w:rPr>
+          <w:lang w:val="en-US"/>
+        </w:rPr>
+        <w:t>organ</w:t>
+      </w:r>
+      <w:r>
+        <w:rPr>
+          <w:lang w:val="en-US"/>
+        </w:rPr>
+        <w:t xml:space="preserve"> is determined by male or female reproductive organs.</w:t>
       </w:r>
     </w:p>
     <w:p>
@@ -1720,7 +2772,13 @@
         <w:rPr>
           <w:lang w:val="en-US"/>
         </w:rPr>
-        <w:t>Locate the section in the paper where the datasets are described.</w:t>
+        <w:t>Locate the section that describes the datasets by searching in the PDF for “dataset”, “datasets”, “data”, “data sets”</w:t>
+      </w:r>
+      <w:r>
+        <w:rPr>
+          <w:lang w:val="en-US"/>
+        </w:rPr>
+        <w:t>.</w:t>
       </w:r>
     </w:p>
     <w:p>
@@ -1745,6 +2803,42 @@
       <w:pPr>
         <w:pStyle w:val="Listeafsnit"/>
         <w:numPr>
+          <w:ilvl w:val="1"/>
+          <w:numId w:val="14"/>
+        </w:numPr>
+        <w:rPr>
+          <w:lang w:val="en-US"/>
+        </w:rPr>
+      </w:pPr>
+      <w:r>
+        <w:rPr>
+          <w:lang w:val="en-US"/>
+        </w:rPr>
+        <w:t>Search by using the provided keywords.</w:t>
+      </w:r>
+    </w:p>
+    <w:p>
+      <w:pPr>
+        <w:pStyle w:val="Listeafsnit"/>
+        <w:numPr>
+          <w:ilvl w:val="1"/>
+          <w:numId w:val="14"/>
+        </w:numPr>
+        <w:rPr>
+          <w:lang w:val="en-US"/>
+        </w:rPr>
+      </w:pPr>
+      <w:r>
+        <w:rPr>
+          <w:lang w:val="en-US"/>
+        </w:rPr>
+        <w:t>If you find keywords outside the scope of the article, such as in the section for “References”, which shows that a referred dataset is open/public or private, add this as a comment in “notes”.</w:t>
+      </w:r>
+    </w:p>
+    <w:p>
+      <w:pPr>
+        <w:pStyle w:val="Listeafsnit"/>
+        <w:numPr>
           <w:ilvl w:val="0"/>
           <w:numId w:val="14"/>
         </w:numPr>
@@ -1781,8 +2875,10 @@
       </w:pPr>
       <w:r>
         <w:rPr>
-          <w:lang w:val="en-US"/>
-        </w:rPr>
+          <w:noProof/>
+          <w:lang w:val="en-US"/>
+        </w:rPr>
+        <w:lastRenderedPageBreak/>
         <w:drawing>
           <wp:inline distT="0" distB="0" distL="0" distR="0" wp14:anchorId="05CB1E00" wp14:editId="40515D90">
             <wp:extent cx="6120130" cy="2560955"/>
@@ -1799,7 +2895,7 @@
                     <pic:cNvPicPr/>
                   </pic:nvPicPr>
                   <pic:blipFill>
-                    <a:blip r:embed="rId8"/>
+                    <a:blip r:embed="rId12"/>
                     <a:stretch>
                       <a:fillRect/>
                     </a:stretch>
@@ -2160,7 +3256,7 @@
         <w:rFonts w:hint="default"/>
       </w:rPr>
     </w:lvl>
-    <w:lvl w:ilvl="1" w:tplc="04060019" w:tentative="1">
+    <w:lvl w:ilvl="1" w:tplc="04060019">
       <w:start w:val="1"/>
       <w:numFmt w:val="lowerLetter"/>
       <w:lvlText w:val="%2."/>
@@ -2234,6 +3330,119 @@
     </w:lvl>
   </w:abstractNum>
   <w:abstractNum w:abstractNumId="4" w15:restartNumberingAfterBreak="0">
+    <w:nsid w:val="17F421B8"/>
+    <w:multiLevelType w:val="hybridMultilevel"/>
+    <w:tmpl w:val="D8303826"/>
+    <w:lvl w:ilvl="0" w:tplc="04060001">
+      <w:start w:val="1"/>
+      <w:numFmt w:val="bullet"/>
+      <w:lvlText w:val=""/>
+      <w:lvlJc w:val="left"/>
+      <w:pPr>
+        <w:ind w:left="720" w:hanging="360"/>
+      </w:pPr>
+      <w:rPr>
+        <w:rFonts w:ascii="Symbol" w:hAnsi="Symbol" w:hint="default"/>
+      </w:rPr>
+    </w:lvl>
+    <w:lvl w:ilvl="1" w:tplc="04060003">
+      <w:start w:val="1"/>
+      <w:numFmt w:val="bullet"/>
+      <w:lvlText w:val="o"/>
+      <w:lvlJc w:val="left"/>
+      <w:pPr>
+        <w:ind w:left="1440" w:hanging="360"/>
+      </w:pPr>
+      <w:rPr>
+        <w:rFonts w:ascii="Courier New" w:hAnsi="Courier New" w:cs="Courier New" w:hint="default"/>
+      </w:rPr>
+    </w:lvl>
+    <w:lvl w:ilvl="2" w:tplc="04060005" w:tentative="1">
+      <w:start w:val="1"/>
+      <w:numFmt w:val="bullet"/>
+      <w:lvlText w:val=""/>
+      <w:lvlJc w:val="left"/>
+      <w:pPr>
+        <w:ind w:left="2160" w:hanging="360"/>
+      </w:pPr>
+      <w:rPr>
+        <w:rFonts w:ascii="Wingdings" w:hAnsi="Wingdings" w:hint="default"/>
+      </w:rPr>
+    </w:lvl>
+    <w:lvl w:ilvl="3" w:tplc="04060001" w:tentative="1">
+      <w:start w:val="1"/>
+      <w:numFmt w:val="bullet"/>
+      <w:lvlText w:val=""/>
+      <w:lvlJc w:val="left"/>
+      <w:pPr>
+        <w:ind w:left="2880" w:hanging="360"/>
+      </w:pPr>
+      <w:rPr>
+        <w:rFonts w:ascii="Symbol" w:hAnsi="Symbol" w:hint="default"/>
+      </w:rPr>
+    </w:lvl>
+    <w:lvl w:ilvl="4" w:tplc="04060003" w:tentative="1">
+      <w:start w:val="1"/>
+      <w:numFmt w:val="bullet"/>
+      <w:lvlText w:val="o"/>
+      <w:lvlJc w:val="left"/>
+      <w:pPr>
+        <w:ind w:left="3600" w:hanging="360"/>
+      </w:pPr>
+      <w:rPr>
+        <w:rFonts w:ascii="Courier New" w:hAnsi="Courier New" w:cs="Courier New" w:hint="default"/>
+      </w:rPr>
+    </w:lvl>
+    <w:lvl w:ilvl="5" w:tplc="04060005" w:tentative="1">
+      <w:start w:val="1"/>
+      <w:numFmt w:val="bullet"/>
+      <w:lvlText w:val=""/>
+      <w:lvlJc w:val="left"/>
+      <w:pPr>
+        <w:ind w:left="4320" w:hanging="360"/>
+      </w:pPr>
+      <w:rPr>
+        <w:rFonts w:ascii="Wingdings" w:hAnsi="Wingdings" w:hint="default"/>
+      </w:rPr>
+    </w:lvl>
+    <w:lvl w:ilvl="6" w:tplc="04060001" w:tentative="1">
+      <w:start w:val="1"/>
+      <w:numFmt w:val="bullet"/>
+      <w:lvlText w:val=""/>
+      <w:lvlJc w:val="left"/>
+      <w:pPr>
+        <w:ind w:left="5040" w:hanging="360"/>
+      </w:pPr>
+      <w:rPr>
+        <w:rFonts w:ascii="Symbol" w:hAnsi="Symbol" w:hint="default"/>
+      </w:rPr>
+    </w:lvl>
+    <w:lvl w:ilvl="7" w:tplc="04060003" w:tentative="1">
+      <w:start w:val="1"/>
+      <w:numFmt w:val="bullet"/>
+      <w:lvlText w:val="o"/>
+      <w:lvlJc w:val="left"/>
+      <w:pPr>
+        <w:ind w:left="5760" w:hanging="360"/>
+      </w:pPr>
+      <w:rPr>
+        <w:rFonts w:ascii="Courier New" w:hAnsi="Courier New" w:cs="Courier New" w:hint="default"/>
+      </w:rPr>
+    </w:lvl>
+    <w:lvl w:ilvl="8" w:tplc="04060005" w:tentative="1">
+      <w:start w:val="1"/>
+      <w:numFmt w:val="bullet"/>
+      <w:lvlText w:val=""/>
+      <w:lvlJc w:val="left"/>
+      <w:pPr>
+        <w:ind w:left="6480" w:hanging="360"/>
+      </w:pPr>
+      <w:rPr>
+        <w:rFonts w:ascii="Wingdings" w:hAnsi="Wingdings" w:hint="default"/>
+      </w:rPr>
+    </w:lvl>
+  </w:abstractNum>
+  <w:abstractNum w:abstractNumId="5" w15:restartNumberingAfterBreak="0">
     <w:nsid w:val="1804037A"/>
     <w:multiLevelType w:val="hybridMultilevel"/>
     <w:tmpl w:val="5D227AB6"/>
@@ -2346,7 +3555,7 @@
       </w:rPr>
     </w:lvl>
   </w:abstractNum>
-  <w:abstractNum w:abstractNumId="5" w15:restartNumberingAfterBreak="0">
+  <w:abstractNum w:abstractNumId="6" w15:restartNumberingAfterBreak="0">
     <w:nsid w:val="2095332C"/>
     <w:multiLevelType w:val="hybridMultilevel"/>
     <w:tmpl w:val="57D299AE"/>
@@ -2435,7 +3644,7 @@
       </w:pPr>
     </w:lvl>
   </w:abstractNum>
-  <w:abstractNum w:abstractNumId="6" w15:restartNumberingAfterBreak="0">
+  <w:abstractNum w:abstractNumId="7" w15:restartNumberingAfterBreak="0">
     <w:nsid w:val="28033E7D"/>
     <w:multiLevelType w:val="hybridMultilevel"/>
     <w:tmpl w:val="FB34B392"/>
@@ -2524,7 +3733,7 @@
       </w:pPr>
     </w:lvl>
   </w:abstractNum>
-  <w:abstractNum w:abstractNumId="7" w15:restartNumberingAfterBreak="0">
+  <w:abstractNum w:abstractNumId="8" w15:restartNumberingAfterBreak="0">
     <w:nsid w:val="2ADF56B6"/>
     <w:multiLevelType w:val="hybridMultilevel"/>
     <w:tmpl w:val="941A1554"/>
@@ -2637,7 +3846,7 @@
       </w:rPr>
     </w:lvl>
   </w:abstractNum>
-  <w:abstractNum w:abstractNumId="8" w15:restartNumberingAfterBreak="0">
+  <w:abstractNum w:abstractNumId="9" w15:restartNumberingAfterBreak="0">
     <w:nsid w:val="2EA06F3B"/>
     <w:multiLevelType w:val="hybridMultilevel"/>
     <w:tmpl w:val="F6AA9046"/>
@@ -2653,7 +3862,7 @@
         <w:rFonts w:hint="default"/>
       </w:rPr>
     </w:lvl>
-    <w:lvl w:ilvl="1" w:tplc="04060019" w:tentative="1">
+    <w:lvl w:ilvl="1" w:tplc="04060019">
       <w:start w:val="1"/>
       <w:numFmt w:val="lowerLetter"/>
       <w:lvlText w:val="%2."/>
@@ -2726,7 +3935,7 @@
       </w:pPr>
     </w:lvl>
   </w:abstractNum>
-  <w:abstractNum w:abstractNumId="9" w15:restartNumberingAfterBreak="0">
+  <w:abstractNum w:abstractNumId="10" w15:restartNumberingAfterBreak="0">
     <w:nsid w:val="415A5EFC"/>
     <w:multiLevelType w:val="hybridMultilevel"/>
     <w:tmpl w:val="9BF0C1EA"/>
@@ -2839,7 +4048,7 @@
       </w:rPr>
     </w:lvl>
   </w:abstractNum>
-  <w:abstractNum w:abstractNumId="10" w15:restartNumberingAfterBreak="0">
+  <w:abstractNum w:abstractNumId="11" w15:restartNumberingAfterBreak="0">
     <w:nsid w:val="475D719F"/>
     <w:multiLevelType w:val="hybridMultilevel"/>
     <w:tmpl w:val="44B40034"/>
@@ -2925,7 +4134,7 @@
       </w:pPr>
     </w:lvl>
   </w:abstractNum>
-  <w:abstractNum w:abstractNumId="11" w15:restartNumberingAfterBreak="0">
+  <w:abstractNum w:abstractNumId="12" w15:restartNumberingAfterBreak="0">
     <w:nsid w:val="4952196C"/>
     <w:multiLevelType w:val="hybridMultilevel"/>
     <w:tmpl w:val="737848E6"/>
@@ -3014,7 +4223,7 @@
       </w:pPr>
     </w:lvl>
   </w:abstractNum>
-  <w:abstractNum w:abstractNumId="12" w15:restartNumberingAfterBreak="0">
+  <w:abstractNum w:abstractNumId="13" w15:restartNumberingAfterBreak="0">
     <w:nsid w:val="4AF60F2B"/>
     <w:multiLevelType w:val="hybridMultilevel"/>
     <w:tmpl w:val="8C8A2684"/>
@@ -3103,7 +4312,7 @@
       </w:pPr>
     </w:lvl>
   </w:abstractNum>
-  <w:abstractNum w:abstractNumId="13" w15:restartNumberingAfterBreak="0">
+  <w:abstractNum w:abstractNumId="14" w15:restartNumberingAfterBreak="0">
     <w:nsid w:val="4E3C2461"/>
     <w:multiLevelType w:val="hybridMultilevel"/>
     <w:tmpl w:val="16DE8656"/>
@@ -3216,7 +4425,7 @@
       </w:rPr>
     </w:lvl>
   </w:abstractNum>
-  <w:abstractNum w:abstractNumId="14" w15:restartNumberingAfterBreak="0">
+  <w:abstractNum w:abstractNumId="15" w15:restartNumberingAfterBreak="0">
     <w:nsid w:val="4FB52BEA"/>
     <w:multiLevelType w:val="hybridMultilevel"/>
     <w:tmpl w:val="F3C6BD1E"/>
@@ -3226,31 +4435,31 @@
       <w:lvlText w:val=""/>
       <w:lvlJc w:val="left"/>
       <w:pPr>
-        <w:ind w:left="720" w:hanging="360"/>
+        <w:ind w:left="360" w:hanging="360"/>
       </w:pPr>
       <w:rPr>
         <w:rFonts w:ascii="Symbol" w:hAnsi="Symbol" w:hint="default"/>
       </w:rPr>
     </w:lvl>
-    <w:lvl w:ilvl="1" w:tplc="04060003" w:tentative="1">
+    <w:lvl w:ilvl="1" w:tplc="04060003">
       <w:start w:val="1"/>
       <w:numFmt w:val="bullet"/>
       <w:lvlText w:val="o"/>
       <w:lvlJc w:val="left"/>
       <w:pPr>
-        <w:ind w:left="1440" w:hanging="360"/>
+        <w:ind w:left="1080" w:hanging="360"/>
       </w:pPr>
       <w:rPr>
         <w:rFonts w:ascii="Courier New" w:hAnsi="Courier New" w:cs="Courier New" w:hint="default"/>
       </w:rPr>
     </w:lvl>
-    <w:lvl w:ilvl="2" w:tplc="04060005" w:tentative="1">
+    <w:lvl w:ilvl="2" w:tplc="04060005">
       <w:start w:val="1"/>
       <w:numFmt w:val="bullet"/>
       <w:lvlText w:val=""/>
       <w:lvlJc w:val="left"/>
       <w:pPr>
-        <w:ind w:left="2160" w:hanging="360"/>
+        <w:ind w:left="1800" w:hanging="360"/>
       </w:pPr>
       <w:rPr>
         <w:rFonts w:ascii="Wingdings" w:hAnsi="Wingdings" w:hint="default"/>
@@ -3262,7 +4471,7 @@
       <w:lvlText w:val=""/>
       <w:lvlJc w:val="left"/>
       <w:pPr>
-        <w:ind w:left="2880" w:hanging="360"/>
+        <w:ind w:left="2520" w:hanging="360"/>
       </w:pPr>
       <w:rPr>
         <w:rFonts w:ascii="Symbol" w:hAnsi="Symbol" w:hint="default"/>
@@ -3274,7 +4483,7 @@
       <w:lvlText w:val="o"/>
       <w:lvlJc w:val="left"/>
       <w:pPr>
-        <w:ind w:left="3600" w:hanging="360"/>
+        <w:ind w:left="3240" w:hanging="360"/>
       </w:pPr>
       <w:rPr>
         <w:rFonts w:ascii="Courier New" w:hAnsi="Courier New" w:cs="Courier New" w:hint="default"/>
@@ -3286,7 +4495,7 @@
       <w:lvlText w:val=""/>
       <w:lvlJc w:val="left"/>
       <w:pPr>
-        <w:ind w:left="4320" w:hanging="360"/>
+        <w:ind w:left="3960" w:hanging="360"/>
       </w:pPr>
       <w:rPr>
         <w:rFonts w:ascii="Wingdings" w:hAnsi="Wingdings" w:hint="default"/>
@@ -3298,7 +4507,7 @@
       <w:lvlText w:val=""/>
       <w:lvlJc w:val="left"/>
       <w:pPr>
-        <w:ind w:left="5040" w:hanging="360"/>
+        <w:ind w:left="4680" w:hanging="360"/>
       </w:pPr>
       <w:rPr>
         <w:rFonts w:ascii="Symbol" w:hAnsi="Symbol" w:hint="default"/>
@@ -3310,7 +4519,7 @@
       <w:lvlText w:val="o"/>
       <w:lvlJc w:val="left"/>
       <w:pPr>
-        <w:ind w:left="5760" w:hanging="360"/>
+        <w:ind w:left="5400" w:hanging="360"/>
       </w:pPr>
       <w:rPr>
         <w:rFonts w:ascii="Courier New" w:hAnsi="Courier New" w:cs="Courier New" w:hint="default"/>
@@ -3322,14 +4531,14 @@
       <w:lvlText w:val=""/>
       <w:lvlJc w:val="left"/>
       <w:pPr>
-        <w:ind w:left="6480" w:hanging="360"/>
+        <w:ind w:left="6120" w:hanging="360"/>
       </w:pPr>
       <w:rPr>
         <w:rFonts w:ascii="Wingdings" w:hAnsi="Wingdings" w:hint="default"/>
       </w:rPr>
     </w:lvl>
   </w:abstractNum>
-  <w:abstractNum w:abstractNumId="15" w15:restartNumberingAfterBreak="0">
+  <w:abstractNum w:abstractNumId="16" w15:restartNumberingAfterBreak="0">
     <w:nsid w:val="50C2706E"/>
     <w:multiLevelType w:val="hybridMultilevel"/>
     <w:tmpl w:val="F754D816"/>
@@ -3415,7 +4624,7 @@
       </w:pPr>
     </w:lvl>
   </w:abstractNum>
-  <w:abstractNum w:abstractNumId="16" w15:restartNumberingAfterBreak="0">
+  <w:abstractNum w:abstractNumId="17" w15:restartNumberingAfterBreak="0">
     <w:nsid w:val="664A6C65"/>
     <w:multiLevelType w:val="hybridMultilevel"/>
     <w:tmpl w:val="737848E6"/>
@@ -3431,7 +4640,7 @@
         <w:rFonts w:hint="default"/>
       </w:rPr>
     </w:lvl>
-    <w:lvl w:ilvl="1" w:tplc="04060019" w:tentative="1">
+    <w:lvl w:ilvl="1" w:tplc="04060019">
       <w:start w:val="1"/>
       <w:numFmt w:val="lowerLetter"/>
       <w:lvlText w:val="%2."/>
@@ -3504,7 +4713,93 @@
       </w:pPr>
     </w:lvl>
   </w:abstractNum>
-  <w:abstractNum w:abstractNumId="17" w15:restartNumberingAfterBreak="0">
+  <w:abstractNum w:abstractNumId="18" w15:restartNumberingAfterBreak="0">
+    <w:nsid w:val="6E410051"/>
+    <w:multiLevelType w:val="hybridMultilevel"/>
+    <w:tmpl w:val="BCB062BC"/>
+    <w:lvl w:ilvl="0" w:tplc="04060013">
+      <w:start w:val="1"/>
+      <w:numFmt w:val="upperRoman"/>
+      <w:lvlText w:val="%1."/>
+      <w:lvlJc w:val="right"/>
+      <w:pPr>
+        <w:ind w:left="1080" w:hanging="360"/>
+      </w:pPr>
+    </w:lvl>
+    <w:lvl w:ilvl="1" w:tplc="04060019" w:tentative="1">
+      <w:start w:val="1"/>
+      <w:numFmt w:val="lowerLetter"/>
+      <w:lvlText w:val="%2."/>
+      <w:lvlJc w:val="left"/>
+      <w:pPr>
+        <w:ind w:left="1800" w:hanging="360"/>
+      </w:pPr>
+    </w:lvl>
+    <w:lvl w:ilvl="2" w:tplc="0406001B" w:tentative="1">
+      <w:start w:val="1"/>
+      <w:numFmt w:val="lowerRoman"/>
+      <w:lvlText w:val="%3."/>
+      <w:lvlJc w:val="right"/>
+      <w:pPr>
+        <w:ind w:left="2520" w:hanging="180"/>
+      </w:pPr>
+    </w:lvl>
+    <w:lvl w:ilvl="3" w:tplc="0406000F" w:tentative="1">
+      <w:start w:val="1"/>
+      <w:numFmt w:val="decimal"/>
+      <w:lvlText w:val="%4."/>
+      <w:lvlJc w:val="left"/>
+      <w:pPr>
+        <w:ind w:left="3240" w:hanging="360"/>
+      </w:pPr>
+    </w:lvl>
+    <w:lvl w:ilvl="4" w:tplc="04060019" w:tentative="1">
+      <w:start w:val="1"/>
+      <w:numFmt w:val="lowerLetter"/>
+      <w:lvlText w:val="%5."/>
+      <w:lvlJc w:val="left"/>
+      <w:pPr>
+        <w:ind w:left="3960" w:hanging="360"/>
+      </w:pPr>
+    </w:lvl>
+    <w:lvl w:ilvl="5" w:tplc="0406001B" w:tentative="1">
+      <w:start w:val="1"/>
+      <w:numFmt w:val="lowerRoman"/>
+      <w:lvlText w:val="%6."/>
+      <w:lvlJc w:val="right"/>
+      <w:pPr>
+        <w:ind w:left="4680" w:hanging="180"/>
+      </w:pPr>
+    </w:lvl>
+    <w:lvl w:ilvl="6" w:tplc="0406000F" w:tentative="1">
+      <w:start w:val="1"/>
+      <w:numFmt w:val="decimal"/>
+      <w:lvlText w:val="%7."/>
+      <w:lvlJc w:val="left"/>
+      <w:pPr>
+        <w:ind w:left="5400" w:hanging="360"/>
+      </w:pPr>
+    </w:lvl>
+    <w:lvl w:ilvl="7" w:tplc="04060019" w:tentative="1">
+      <w:start w:val="1"/>
+      <w:numFmt w:val="lowerLetter"/>
+      <w:lvlText w:val="%8."/>
+      <w:lvlJc w:val="left"/>
+      <w:pPr>
+        <w:ind w:left="6120" w:hanging="360"/>
+      </w:pPr>
+    </w:lvl>
+    <w:lvl w:ilvl="8" w:tplc="0406001B" w:tentative="1">
+      <w:start w:val="1"/>
+      <w:numFmt w:val="lowerRoman"/>
+      <w:lvlText w:val="%9."/>
+      <w:lvlJc w:val="right"/>
+      <w:pPr>
+        <w:ind w:left="6840" w:hanging="180"/>
+      </w:pPr>
+    </w:lvl>
+  </w:abstractNum>
+  <w:abstractNum w:abstractNumId="19" w15:restartNumberingAfterBreak="0">
     <w:nsid w:val="6F973A8A"/>
     <w:multiLevelType w:val="hybridMultilevel"/>
     <w:tmpl w:val="FE025958"/>
@@ -3617,59 +4912,180 @@
       </w:rPr>
     </w:lvl>
   </w:abstractNum>
+  <w:abstractNum w:abstractNumId="20" w15:restartNumberingAfterBreak="0">
+    <w:nsid w:val="7CE70959"/>
+    <w:multiLevelType w:val="hybridMultilevel"/>
+    <w:tmpl w:val="5FC0AD50"/>
+    <w:lvl w:ilvl="0" w:tplc="7124F388">
+      <w:numFmt w:val="bullet"/>
+      <w:lvlText w:val="-"/>
+      <w:lvlJc w:val="left"/>
+      <w:pPr>
+        <w:ind w:left="720" w:hanging="360"/>
+      </w:pPr>
+      <w:rPr>
+        <w:rFonts w:ascii="Aptos" w:eastAsiaTheme="minorHAnsi" w:hAnsi="Aptos" w:cstheme="minorBidi" w:hint="default"/>
+      </w:rPr>
+    </w:lvl>
+    <w:lvl w:ilvl="1" w:tplc="04060003" w:tentative="1">
+      <w:start w:val="1"/>
+      <w:numFmt w:val="bullet"/>
+      <w:lvlText w:val="o"/>
+      <w:lvlJc w:val="left"/>
+      <w:pPr>
+        <w:ind w:left="1440" w:hanging="360"/>
+      </w:pPr>
+      <w:rPr>
+        <w:rFonts w:ascii="Courier New" w:hAnsi="Courier New" w:cs="Courier New" w:hint="default"/>
+      </w:rPr>
+    </w:lvl>
+    <w:lvl w:ilvl="2" w:tplc="04060005" w:tentative="1">
+      <w:start w:val="1"/>
+      <w:numFmt w:val="bullet"/>
+      <w:lvlText w:val=""/>
+      <w:lvlJc w:val="left"/>
+      <w:pPr>
+        <w:ind w:left="2160" w:hanging="360"/>
+      </w:pPr>
+      <w:rPr>
+        <w:rFonts w:ascii="Wingdings" w:hAnsi="Wingdings" w:hint="default"/>
+      </w:rPr>
+    </w:lvl>
+    <w:lvl w:ilvl="3" w:tplc="04060001" w:tentative="1">
+      <w:start w:val="1"/>
+      <w:numFmt w:val="bullet"/>
+      <w:lvlText w:val=""/>
+      <w:lvlJc w:val="left"/>
+      <w:pPr>
+        <w:ind w:left="2880" w:hanging="360"/>
+      </w:pPr>
+      <w:rPr>
+        <w:rFonts w:ascii="Symbol" w:hAnsi="Symbol" w:hint="default"/>
+      </w:rPr>
+    </w:lvl>
+    <w:lvl w:ilvl="4" w:tplc="04060003" w:tentative="1">
+      <w:start w:val="1"/>
+      <w:numFmt w:val="bullet"/>
+      <w:lvlText w:val="o"/>
+      <w:lvlJc w:val="left"/>
+      <w:pPr>
+        <w:ind w:left="3600" w:hanging="360"/>
+      </w:pPr>
+      <w:rPr>
+        <w:rFonts w:ascii="Courier New" w:hAnsi="Courier New" w:cs="Courier New" w:hint="default"/>
+      </w:rPr>
+    </w:lvl>
+    <w:lvl w:ilvl="5" w:tplc="04060005" w:tentative="1">
+      <w:start w:val="1"/>
+      <w:numFmt w:val="bullet"/>
+      <w:lvlText w:val=""/>
+      <w:lvlJc w:val="left"/>
+      <w:pPr>
+        <w:ind w:left="4320" w:hanging="360"/>
+      </w:pPr>
+      <w:rPr>
+        <w:rFonts w:ascii="Wingdings" w:hAnsi="Wingdings" w:hint="default"/>
+      </w:rPr>
+    </w:lvl>
+    <w:lvl w:ilvl="6" w:tplc="04060001" w:tentative="1">
+      <w:start w:val="1"/>
+      <w:numFmt w:val="bullet"/>
+      <w:lvlText w:val=""/>
+      <w:lvlJc w:val="left"/>
+      <w:pPr>
+        <w:ind w:left="5040" w:hanging="360"/>
+      </w:pPr>
+      <w:rPr>
+        <w:rFonts w:ascii="Symbol" w:hAnsi="Symbol" w:hint="default"/>
+      </w:rPr>
+    </w:lvl>
+    <w:lvl w:ilvl="7" w:tplc="04060003" w:tentative="1">
+      <w:start w:val="1"/>
+      <w:numFmt w:val="bullet"/>
+      <w:lvlText w:val="o"/>
+      <w:lvlJc w:val="left"/>
+      <w:pPr>
+        <w:ind w:left="5760" w:hanging="360"/>
+      </w:pPr>
+      <w:rPr>
+        <w:rFonts w:ascii="Courier New" w:hAnsi="Courier New" w:cs="Courier New" w:hint="default"/>
+      </w:rPr>
+    </w:lvl>
+    <w:lvl w:ilvl="8" w:tplc="04060005" w:tentative="1">
+      <w:start w:val="1"/>
+      <w:numFmt w:val="bullet"/>
+      <w:lvlText w:val=""/>
+      <w:lvlJc w:val="left"/>
+      <w:pPr>
+        <w:ind w:left="6480" w:hanging="360"/>
+      </w:pPr>
+      <w:rPr>
+        <w:rFonts w:ascii="Wingdings" w:hAnsi="Wingdings" w:hint="default"/>
+      </w:rPr>
+    </w:lvl>
+  </w:abstractNum>
   <w:num w:numId="1" w16cid:durableId="2093968776">
+    <w:abstractNumId w:val="13"/>
+  </w:num>
+  <w:num w:numId="2" w16cid:durableId="1593391078">
+    <w:abstractNumId w:val="17"/>
+  </w:num>
+  <w:num w:numId="3" w16cid:durableId="1784423783">
     <w:abstractNumId w:val="12"/>
   </w:num>
-  <w:num w:numId="2" w16cid:durableId="1593391078">
-    <w:abstractNumId w:val="16"/>
-  </w:num>
-  <w:num w:numId="3" w16cid:durableId="1784423783">
-    <w:abstractNumId w:val="11"/>
-  </w:num>
   <w:num w:numId="4" w16cid:durableId="945306580">
-    <w:abstractNumId w:val="8"/>
+    <w:abstractNumId w:val="9"/>
   </w:num>
   <w:num w:numId="5" w16cid:durableId="1121876249">
     <w:abstractNumId w:val="0"/>
   </w:num>
   <w:num w:numId="6" w16cid:durableId="1376269016">
-    <w:abstractNumId w:val="10"/>
+    <w:abstractNumId w:val="11"/>
   </w:num>
   <w:num w:numId="7" w16cid:durableId="418453787">
+    <w:abstractNumId w:val="16"/>
+  </w:num>
+  <w:num w:numId="8" w16cid:durableId="376661663">
+    <w:abstractNumId w:val="8"/>
+  </w:num>
+  <w:num w:numId="9" w16cid:durableId="120729729">
+    <w:abstractNumId w:val="14"/>
+  </w:num>
+  <w:num w:numId="10" w16cid:durableId="1902670721">
+    <w:abstractNumId w:val="19"/>
+  </w:num>
+  <w:num w:numId="11" w16cid:durableId="191459841">
     <w:abstractNumId w:val="15"/>
   </w:num>
-  <w:num w:numId="8" w16cid:durableId="376661663">
-    <w:abstractNumId w:val="7"/>
-  </w:num>
-  <w:num w:numId="9" w16cid:durableId="120729729">
-    <w:abstractNumId w:val="13"/>
-  </w:num>
-  <w:num w:numId="10" w16cid:durableId="1902670721">
-    <w:abstractNumId w:val="17"/>
-  </w:num>
-  <w:num w:numId="11" w16cid:durableId="191459841">
-    <w:abstractNumId w:val="14"/>
-  </w:num>
   <w:num w:numId="12" w16cid:durableId="730692323">
-    <w:abstractNumId w:val="5"/>
+    <w:abstractNumId w:val="6"/>
   </w:num>
   <w:num w:numId="13" w16cid:durableId="1788426556">
-    <w:abstractNumId w:val="6"/>
+    <w:abstractNumId w:val="7"/>
   </w:num>
   <w:num w:numId="14" w16cid:durableId="829441933">
     <w:abstractNumId w:val="3"/>
   </w:num>
   <w:num w:numId="15" w16cid:durableId="515845041">
-    <w:abstractNumId w:val="9"/>
+    <w:abstractNumId w:val="10"/>
   </w:num>
   <w:num w:numId="16" w16cid:durableId="1179004767">
-    <w:abstractNumId w:val="4"/>
+    <w:abstractNumId w:val="5"/>
   </w:num>
   <w:num w:numId="17" w16cid:durableId="128204714">
     <w:abstractNumId w:val="1"/>
   </w:num>
   <w:num w:numId="18" w16cid:durableId="1461342250">
     <w:abstractNumId w:val="2"/>
+  </w:num>
+  <w:num w:numId="19" w16cid:durableId="260381051">
+    <w:abstractNumId w:val="20"/>
+  </w:num>
+  <w:num w:numId="20" w16cid:durableId="1518346182">
+    <w:abstractNumId w:val="4"/>
+  </w:num>
+  <w:num w:numId="21" w16cid:durableId="2046051902">
+    <w:abstractNumId w:val="18"/>
   </w:num>
 </w:numbering>
 </file>
@@ -4122,10 +5538,9 @@
     <w:next w:val="Normal"/>
     <w:link w:val="Overskrift3Tegn"/>
     <w:uiPriority w:val="9"/>
-    <w:semiHidden/>
     <w:unhideWhenUsed/>
     <w:qFormat/>
-    <w:rsid w:val="005E5400"/>
+    <w:rsid w:val="00100953"/>
     <w:pPr>
       <w:keepNext/>
       <w:keepLines/>
@@ -4134,9 +5549,10 @@
     </w:pPr>
     <w:rPr>
       <w:rFonts w:eastAsiaTheme="majorEastAsia" w:cstheme="majorBidi"/>
-      <w:color w:val="0F4761" w:themeColor="accent1" w:themeShade="BF"/>
+      <w:color w:val="000000" w:themeColor="text1"/>
       <w:sz w:val="28"/>
       <w:szCs w:val="28"/>
+      <w:u w:val="single"/>
     </w:rPr>
   </w:style>
   <w:style w:type="paragraph" w:styleId="Overskrift4">
@@ -4272,6 +5688,7 @@
   <w:style w:type="character" w:default="1" w:styleId="Standardskrifttypeiafsnit">
     <w:name w:val="Default Paragraph Font"/>
     <w:uiPriority w:val="1"/>
+    <w:semiHidden/>
     <w:unhideWhenUsed/>
   </w:style>
   <w:style w:type="table" w:default="1" w:styleId="Tabel-Normal">
@@ -4328,13 +5745,13 @@
     <w:basedOn w:val="Standardskrifttypeiafsnit"/>
     <w:link w:val="Overskrift3"/>
     <w:uiPriority w:val="9"/>
-    <w:semiHidden/>
-    <w:rsid w:val="005E5400"/>
+    <w:rsid w:val="00100953"/>
     <w:rPr>
       <w:rFonts w:eastAsiaTheme="majorEastAsia" w:cstheme="majorBidi"/>
-      <w:color w:val="0F4761" w:themeColor="accent1" w:themeShade="BF"/>
+      <w:color w:val="000000" w:themeColor="text1"/>
       <w:sz w:val="28"/>
       <w:szCs w:val="28"/>
+      <w:u w:val="single"/>
     </w:rPr>
   </w:style>
   <w:style w:type="character" w:customStyle="1" w:styleId="Overskrift4Tegn">

</xml_diff>